<commit_message>
english paper content update.
</commit_message>
<xml_diff>
--- a/document/基於財經字典與分析指標的神經網路預測股價趨勢_English.docx
+++ b/document/基於財經字典與分析指標的神經網路預測股價趨勢_English.docx
@@ -348,23 +348,7 @@
           <w:rFonts w:ascii="Times New Roman" w:eastAsia="DFPOP-SB" w:hAnsi="Times New Roman"/>
           <w:sz w:val="20"/>
         </w:rPr>
-        <w:t xml:space="preserve"> </w:t>
-      </w:r>
-      <w:proofErr w:type="gramStart"/>
-      <w:r>
-        <w:rPr>
-          <w:rFonts w:ascii="Times New Roman" w:eastAsia="DFPOP-SB" w:hAnsi="Times New Roman"/>
-          <w:sz w:val="20"/>
-        </w:rPr>
-        <w:t>crawls</w:t>
-      </w:r>
-      <w:proofErr w:type="gramEnd"/>
-      <w:r>
-        <w:rPr>
-          <w:rFonts w:ascii="Times New Roman" w:eastAsia="DFPOP-SB" w:hAnsi="Times New Roman"/>
-          <w:sz w:val="20"/>
-        </w:rPr>
-        <w:t xml:space="preserve"> financial news published by various newspapers from January 1, 2017 to December 31, 2021. We tag financial news as two major categories: "TSMC Related News" and "Market Related News” and calculate the news sentiment scores of the two major categories using a customized sentiment analysis dictionary. </w:t>
+        <w:t xml:space="preserve"> crawl financial news published by various newspapers from January 1, 2017 to December 31, 2021. We tag financial news as two major categories: "TSMC Related News" and "Market Related News” and calculate the news sentiment scores of the two major categories using a customized sentiment analysis dictionary. </w:t>
       </w:r>
     </w:p>
     <w:p>
@@ -502,71 +486,2291 @@
           <w:rFonts w:ascii="Times New Roman" w:eastAsia="DFPOP-SB" w:hAnsi="Times New Roman"/>
           <w:sz w:val="20"/>
         </w:rPr>
-        <w:t xml:space="preserve">These instructions give you basic guidelines for preparing </w:t>
-      </w:r>
-      <w:r>
-        <w:rPr>
-          <w:rFonts w:ascii="Times New Roman" w:eastAsia="新細明體" w:hAnsi="Times New Roman" w:hint="eastAsia"/>
-          <w:sz w:val="20"/>
+        <w:t xml:space="preserve">Since investing in stocks can </w:t>
+      </w:r>
+      <w:r>
+        <w:rPr>
+          <w:rFonts w:ascii="Times New Roman" w:eastAsia="DFPOP-SB" w:hAnsi="Times New Roman"/>
+          <w:sz w:val="20"/>
+        </w:rPr>
+        <w:t>make</w:t>
+      </w:r>
+      <w:r>
+        <w:rPr>
+          <w:rFonts w:ascii="Times New Roman" w:eastAsia="DFPOP-SB" w:hAnsi="Times New Roman"/>
+          <w:sz w:val="20"/>
+        </w:rPr>
+        <w:t xml:space="preserve"> </w:t>
+      </w:r>
+      <w:r>
+        <w:rPr>
+          <w:rFonts w:ascii="Times New Roman" w:eastAsia="DFPOP-SB" w:hAnsi="Times New Roman"/>
+          <w:sz w:val="20"/>
+        </w:rPr>
+        <w:t>considerable profit</w:t>
+      </w:r>
+      <w:r>
+        <w:rPr>
+          <w:rFonts w:ascii="Times New Roman" w:eastAsia="DFPOP-SB" w:hAnsi="Times New Roman"/>
+          <w:sz w:val="20"/>
+        </w:rPr>
+        <w:t xml:space="preserve">, stock price trend prediction has become a popular academic research topic. A large </w:t>
+      </w:r>
+      <w:r>
+        <w:rPr>
+          <w:rFonts w:ascii="Times New Roman" w:eastAsia="DFPOP-SB" w:hAnsi="Times New Roman"/>
+          <w:sz w:val="20"/>
+        </w:rPr>
+        <w:t>number</w:t>
+      </w:r>
+      <w:r>
+        <w:rPr>
+          <w:rFonts w:ascii="Times New Roman" w:eastAsia="DFPOP-SB" w:hAnsi="Times New Roman"/>
+          <w:sz w:val="20"/>
+        </w:rPr>
+        <w:t xml:space="preserve"> of academic papers related to stock price prediction have been published</w:t>
+      </w:r>
+      <w:r>
+        <w:rPr>
+          <w:rFonts w:ascii="Times New Roman" w:eastAsia="DFPOP-SB" w:hAnsi="Times New Roman"/>
+          <w:sz w:val="20"/>
+        </w:rPr>
+        <w:t xml:space="preserve"> worldwide</w:t>
+      </w:r>
+      <w:r>
+        <w:rPr>
+          <w:rFonts w:ascii="Times New Roman" w:eastAsia="DFPOP-SB" w:hAnsi="Times New Roman"/>
+          <w:sz w:val="20"/>
+        </w:rPr>
+        <w:t xml:space="preserve">. </w:t>
+      </w:r>
+      <w:r>
+        <w:rPr>
+          <w:rFonts w:ascii="Times New Roman" w:eastAsia="DFPOP-SB" w:hAnsi="Times New Roman"/>
+          <w:sz w:val="20"/>
+        </w:rPr>
+        <w:t>M</w:t>
+      </w:r>
+      <w:r>
+        <w:rPr>
+          <w:rFonts w:ascii="Times New Roman" w:eastAsia="DFPOP-SB" w:hAnsi="Times New Roman"/>
+          <w:sz w:val="20"/>
+        </w:rPr>
+        <w:t xml:space="preserve">ost of the stock trend prediction </w:t>
+      </w:r>
+      <w:proofErr w:type="gramStart"/>
+      <w:r>
+        <w:rPr>
+          <w:rFonts w:ascii="Times New Roman" w:eastAsia="DFPOP-SB" w:hAnsi="Times New Roman"/>
+          <w:sz w:val="20"/>
+        </w:rPr>
+        <w:t>researches</w:t>
+      </w:r>
+      <w:proofErr w:type="gramEnd"/>
+      <w:r>
+        <w:rPr>
+          <w:rFonts w:ascii="Times New Roman" w:eastAsia="DFPOP-SB" w:hAnsi="Times New Roman"/>
+          <w:sz w:val="20"/>
+        </w:rPr>
+        <w:t xml:space="preserve"> are conducted </w:t>
+      </w:r>
+      <w:r>
+        <w:rPr>
+          <w:rFonts w:ascii="Times New Roman" w:eastAsia="DFPOP-SB" w:hAnsi="Times New Roman"/>
+          <w:sz w:val="20"/>
+        </w:rPr>
+        <w:t>in</w:t>
+      </w:r>
+      <w:r>
+        <w:rPr>
+          <w:rFonts w:ascii="Times New Roman" w:eastAsia="DFPOP-SB" w:hAnsi="Times New Roman"/>
+          <w:sz w:val="20"/>
+        </w:rPr>
+        <w:t xml:space="preserve"> machine learning</w:t>
+      </w:r>
+      <w:r>
+        <w:rPr>
+          <w:rFonts w:ascii="Times New Roman" w:eastAsia="DFPOP-SB" w:hAnsi="Times New Roman"/>
+          <w:sz w:val="20"/>
+        </w:rPr>
+        <w:t xml:space="preserve"> due to t</w:t>
+      </w:r>
+      <w:r>
+        <w:rPr>
+          <w:rFonts w:ascii="Times New Roman" w:eastAsia="DFPOP-SB" w:hAnsi="Times New Roman"/>
+          <w:sz w:val="20"/>
+        </w:rPr>
+        <w:t xml:space="preserve">he development and prevalence of </w:t>
+      </w:r>
+      <w:r>
+        <w:rPr>
+          <w:rFonts w:ascii="Times New Roman" w:eastAsia="DFPOP-SB" w:hAnsi="Times New Roman"/>
+          <w:sz w:val="20"/>
+        </w:rPr>
+        <w:t>it.</w:t>
+      </w:r>
+      <w:r>
+        <w:rPr>
+          <w:rFonts w:ascii="Times New Roman" w:eastAsia="DFPOP-SB" w:hAnsi="Times New Roman"/>
+          <w:sz w:val="20"/>
+        </w:rPr>
+        <w:t xml:space="preserve"> </w:t>
+      </w:r>
+      <w:r>
+        <w:rPr>
+          <w:rFonts w:ascii="Times New Roman" w:eastAsia="DFPOP-SB" w:hAnsi="Times New Roman"/>
+          <w:sz w:val="20"/>
+        </w:rPr>
+        <w:t xml:space="preserve">[7] </w:t>
+      </w:r>
+      <w:r>
+        <w:rPr>
+          <w:rFonts w:ascii="Times New Roman" w:eastAsia="DFPOP-SB" w:hAnsi="Times New Roman"/>
+          <w:sz w:val="20"/>
+        </w:rPr>
+        <w:t xml:space="preserve">is </w:t>
+      </w:r>
+      <w:r>
+        <w:rPr>
+          <w:rFonts w:ascii="Times New Roman" w:eastAsia="DFPOP-SB" w:hAnsi="Times New Roman"/>
+          <w:sz w:val="20"/>
+        </w:rPr>
+        <w:t xml:space="preserve">market-level research: Using news sentiment as a correlation between companies and stock prices to predict stock price trends. [8] </w:t>
+      </w:r>
+      <w:r>
+        <w:rPr>
+          <w:rFonts w:ascii="Times New Roman" w:eastAsia="DFPOP-SB" w:hAnsi="Times New Roman"/>
+          <w:sz w:val="20"/>
+        </w:rPr>
+        <w:t>is</w:t>
+      </w:r>
+      <w:r>
+        <w:rPr>
+          <w:rFonts w:ascii="Times New Roman" w:eastAsia="DFPOP-SB" w:hAnsi="Times New Roman"/>
+          <w:sz w:val="20"/>
+        </w:rPr>
+        <w:t xml:space="preserve"> industry-level research: Studying all three industries - IT, banking, and healthcare - MARS has proven to be the best performing model for stock forecasting in the study. [9] </w:t>
+      </w:r>
+      <w:r>
+        <w:rPr>
+          <w:rFonts w:ascii="Times New Roman" w:eastAsia="DFPOP-SB" w:hAnsi="Times New Roman"/>
+          <w:sz w:val="20"/>
+        </w:rPr>
+        <w:t>is</w:t>
+      </w:r>
+      <w:r>
+        <w:rPr>
+          <w:rFonts w:ascii="Times New Roman" w:eastAsia="DFPOP-SB" w:hAnsi="Times New Roman"/>
+          <w:sz w:val="20"/>
+        </w:rPr>
+        <w:t xml:space="preserve"> company-level research: </w:t>
+      </w:r>
+      <w:r>
+        <w:rPr>
+          <w:rFonts w:ascii="Times New Roman" w:eastAsia="DFPOP-SB" w:hAnsi="Times New Roman"/>
+          <w:sz w:val="20"/>
+        </w:rPr>
+        <w:t>B</w:t>
+      </w:r>
+      <w:r>
+        <w:rPr>
+          <w:rFonts w:ascii="Times New Roman" w:eastAsia="DFPOP-SB" w:hAnsi="Times New Roman"/>
+          <w:sz w:val="20"/>
+        </w:rPr>
+        <w:t>uild</w:t>
+      </w:r>
+      <w:r>
+        <w:rPr>
+          <w:rFonts w:ascii="Times New Roman" w:eastAsia="DFPOP-SB" w:hAnsi="Times New Roman"/>
+          <w:sz w:val="20"/>
+        </w:rPr>
+        <w:t>ing</w:t>
+      </w:r>
+      <w:r>
+        <w:rPr>
+          <w:rFonts w:ascii="Times New Roman" w:eastAsia="DFPOP-SB" w:hAnsi="Times New Roman"/>
+          <w:sz w:val="20"/>
+        </w:rPr>
+        <w:t xml:space="preserve"> up neural network models for short-term </w:t>
+      </w:r>
+      <w:r>
+        <w:rPr>
+          <w:rFonts w:ascii="Times New Roman" w:eastAsia="DFPOP-SB" w:hAnsi="Times New Roman"/>
+          <w:sz w:val="20"/>
+        </w:rPr>
+        <w:t>technical analysis to study TSMC.</w:t>
+      </w:r>
+    </w:p>
+    <w:p>
+      <w:pPr>
+        <w:spacing w:line="200" w:lineRule="atLeast"/>
+        <w:ind w:firstLine="180"/>
+        <w:rPr>
+          <w:rFonts w:ascii="Times New Roman" w:eastAsia="DFPOP-SB" w:hAnsi="Times New Roman"/>
+          <w:sz w:val="20"/>
+        </w:rPr>
+      </w:pPr>
+      <w:r>
+        <w:rPr>
+          <w:rFonts w:ascii="Times New Roman" w:eastAsia="DFPOP-SB" w:hAnsi="Times New Roman"/>
+          <w:sz w:val="20"/>
+        </w:rPr>
+        <w:t>Ex</w:t>
+      </w:r>
+      <w:r>
+        <w:rPr>
+          <w:rFonts w:ascii="Times New Roman" w:eastAsia="DFPOP-SB" w:hAnsi="Times New Roman"/>
+          <w:sz w:val="20"/>
+        </w:rPr>
+        <w:t>cep</w:t>
+      </w:r>
+      <w:r>
+        <w:rPr>
+          <w:rFonts w:ascii="Times New Roman" w:eastAsia="DFPOP-SB" w:hAnsi="Times New Roman"/>
+          <w:sz w:val="20"/>
+        </w:rPr>
+        <w:t>t for</w:t>
+      </w:r>
+      <w:r>
+        <w:rPr>
+          <w:rFonts w:ascii="Times New Roman" w:eastAsia="DFPOP-SB" w:hAnsi="Times New Roman"/>
+          <w:sz w:val="20"/>
+        </w:rPr>
+        <w:t xml:space="preserve"> the difference </w:t>
+      </w:r>
+      <w:r>
+        <w:rPr>
+          <w:rFonts w:ascii="Times New Roman" w:eastAsia="DFPOP-SB" w:hAnsi="Times New Roman"/>
+          <w:sz w:val="20"/>
+        </w:rPr>
+        <w:t>between</w:t>
+      </w:r>
+      <w:r>
+        <w:rPr>
+          <w:rFonts w:ascii="Times New Roman" w:eastAsia="DFPOP-SB" w:hAnsi="Times New Roman"/>
+          <w:sz w:val="20"/>
+        </w:rPr>
+        <w:t xml:space="preserve"> the size of the research subjects, these </w:t>
+      </w:r>
+      <w:r>
+        <w:rPr>
+          <w:rFonts w:ascii="Times New Roman" w:eastAsia="DFPOP-SB" w:hAnsi="Times New Roman"/>
+          <w:sz w:val="20"/>
+        </w:rPr>
+        <w:t xml:space="preserve">inputs of </w:t>
+      </w:r>
+      <w:r>
+        <w:rPr>
+          <w:rFonts w:ascii="Times New Roman" w:eastAsia="DFPOP-SB" w:hAnsi="Times New Roman"/>
+          <w:sz w:val="20"/>
+        </w:rPr>
+        <w:t>stock price trend prediction</w:t>
+      </w:r>
+      <w:r>
+        <w:rPr>
+          <w:rFonts w:ascii="Times New Roman" w:eastAsia="DFPOP-SB" w:hAnsi="Times New Roman"/>
+          <w:sz w:val="20"/>
+        </w:rPr>
+        <w:t xml:space="preserve"> </w:t>
+      </w:r>
+      <w:r>
+        <w:rPr>
+          <w:rFonts w:ascii="Times New Roman" w:eastAsia="DFPOP-SB" w:hAnsi="Times New Roman"/>
+          <w:sz w:val="20"/>
+        </w:rPr>
+        <w:t>models</w:t>
+      </w:r>
+      <w:r>
+        <w:rPr>
+          <w:rFonts w:ascii="Times New Roman" w:eastAsia="DFPOP-SB" w:hAnsi="Times New Roman"/>
+          <w:sz w:val="20"/>
+        </w:rPr>
+        <w:t xml:space="preserve"> also differ </w:t>
+      </w:r>
+      <w:r>
+        <w:rPr>
+          <w:rFonts w:ascii="Times New Roman" w:eastAsia="DFPOP-SB" w:hAnsi="Times New Roman"/>
+          <w:sz w:val="20"/>
+        </w:rPr>
+        <w:t>from</w:t>
+      </w:r>
+      <w:r>
+        <w:rPr>
+          <w:rFonts w:ascii="Times New Roman" w:eastAsia="DFPOP-SB" w:hAnsi="Times New Roman"/>
+          <w:sz w:val="20"/>
+        </w:rPr>
+        <w:t xml:space="preserve"> their features, which may be news analysis [10], fundamental analysis, and technical analysis [9], and different data processing will be </w:t>
+      </w:r>
+      <w:r>
+        <w:rPr>
+          <w:rFonts w:ascii="Times New Roman" w:eastAsia="DFPOP-SB" w:hAnsi="Times New Roman"/>
+          <w:sz w:val="20"/>
+        </w:rPr>
+        <w:t>done</w:t>
+      </w:r>
+      <w:r>
+        <w:rPr>
+          <w:rFonts w:ascii="Times New Roman" w:eastAsia="DFPOP-SB" w:hAnsi="Times New Roman"/>
+          <w:sz w:val="20"/>
+        </w:rPr>
+        <w:t xml:space="preserve"> to make a dataset.</w:t>
+      </w:r>
+    </w:p>
+    <w:p>
+      <w:pPr>
+        <w:spacing w:line="200" w:lineRule="atLeast"/>
+        <w:ind w:firstLine="180"/>
+        <w:rPr>
+          <w:rFonts w:ascii="Times New Roman" w:eastAsia="DFPOP-SB" w:hAnsi="Times New Roman"/>
+          <w:sz w:val="20"/>
+        </w:rPr>
+      </w:pPr>
+      <w:r>
+        <w:rPr>
+          <w:rFonts w:ascii="Times New Roman" w:eastAsia="DFPOP-SB" w:hAnsi="Times New Roman"/>
+          <w:sz w:val="20"/>
+        </w:rPr>
+        <w:t xml:space="preserve">The development of </w:t>
+      </w:r>
+      <w:r>
+        <w:rPr>
+          <w:rFonts w:ascii="Times New Roman" w:eastAsia="DFPOP-SB" w:hAnsi="Times New Roman"/>
+          <w:sz w:val="20"/>
+        </w:rPr>
+        <w:t>i</w:t>
+      </w:r>
+      <w:r>
+        <w:rPr>
+          <w:rFonts w:ascii="Times New Roman" w:eastAsia="DFPOP-SB" w:hAnsi="Times New Roman"/>
+          <w:sz w:val="20"/>
+        </w:rPr>
+        <w:t>nternet</w:t>
+      </w:r>
+      <w:r>
+        <w:rPr>
+          <w:rFonts w:ascii="Times New Roman" w:eastAsia="DFPOP-SB" w:hAnsi="Times New Roman"/>
+          <w:sz w:val="20"/>
+        </w:rPr>
+        <w:t xml:space="preserve"> </w:t>
+      </w:r>
+      <w:r>
+        <w:rPr>
+          <w:rFonts w:ascii="Times New Roman" w:eastAsia="DFPOP-SB" w:hAnsi="Times New Roman"/>
+          <w:sz w:val="20"/>
+        </w:rPr>
+        <w:t>technologies</w:t>
+      </w:r>
+      <w:r>
+        <w:rPr>
+          <w:rFonts w:ascii="Times New Roman" w:eastAsia="DFPOP-SB" w:hAnsi="Times New Roman"/>
+          <w:sz w:val="20"/>
+        </w:rPr>
+        <w:t xml:space="preserve"> has made it easier for investors to access stock market information through media. The impact of news on the stock market has three main aspects: (1) fundamental information in company-specific news articles affects investors' trading activities; (2) news evokes public sentiment, and investors' decisions are influenced by public sentiment and thus interfered with investment decisions; (3) the impact of online media on stocks varies depending on news content and company (3) the impact of online media on stocks varies</w:t>
+      </w:r>
+      <w:r>
+        <w:rPr>
+          <w:rFonts w:ascii="Times New Roman" w:eastAsia="DFPOP-SB" w:hAnsi="Times New Roman"/>
+          <w:sz w:val="20"/>
+        </w:rPr>
+        <w:t xml:space="preserve"> with</w:t>
+      </w:r>
+      <w:r>
+        <w:rPr>
+          <w:rFonts w:ascii="Times New Roman" w:eastAsia="DFPOP-SB" w:hAnsi="Times New Roman"/>
+          <w:sz w:val="20"/>
+        </w:rPr>
+        <w:t xml:space="preserve"> the content of the news and the characteristics of the company [11].</w:t>
+      </w:r>
+    </w:p>
+    <w:p>
+      <w:pPr>
+        <w:spacing w:line="200" w:lineRule="atLeast"/>
+        <w:ind w:firstLine="180"/>
+        <w:rPr>
+          <w:rFonts w:ascii="Times New Roman" w:eastAsia="DFPOP-SB" w:hAnsi="Times New Roman"/>
+          <w:sz w:val="20"/>
+        </w:rPr>
+      </w:pPr>
+      <w:r>
+        <w:rPr>
+          <w:rFonts w:ascii="Times New Roman" w:eastAsia="DFPOP-SB" w:hAnsi="Times New Roman"/>
+          <w:sz w:val="20"/>
+        </w:rPr>
+        <w:t xml:space="preserve">According to [12], fundamental analysis is based on three </w:t>
+      </w:r>
+      <w:r>
+        <w:rPr>
+          <w:rFonts w:ascii="Times New Roman" w:eastAsia="DFPOP-SB" w:hAnsi="Times New Roman"/>
+          <w:sz w:val="20"/>
+        </w:rPr>
+        <w:t xml:space="preserve">basic aspects (1) macroeconomic analysis, such as Gross Domestic Product (GDP) and Consumer Price Index (CPI), to analyze the impact of the macroeconomic environment on the company's future profits, (2) industry analysis, to estimate the value of the company based on the current status and </w:t>
+      </w:r>
+      <w:r>
+        <w:rPr>
+          <w:rFonts w:ascii="Times New Roman" w:eastAsia="DFPOP-SB" w:hAnsi="Times New Roman"/>
+          <w:sz w:val="20"/>
+        </w:rPr>
+        <w:t>future</w:t>
+      </w:r>
+      <w:r>
+        <w:rPr>
+          <w:rFonts w:ascii="Times New Roman" w:eastAsia="DFPOP-SB" w:hAnsi="Times New Roman"/>
+          <w:sz w:val="20"/>
+        </w:rPr>
+        <w:t xml:space="preserve"> of the industry, and (3) company analysis, to analyze the current operational and financial status of the company to assess its internal value.</w:t>
+      </w:r>
+    </w:p>
+    <w:p>
+      <w:pPr>
+        <w:spacing w:line="200" w:lineRule="atLeast"/>
+        <w:ind w:firstLine="180"/>
+        <w:rPr>
+          <w:rFonts w:ascii="Times New Roman" w:eastAsia="DFPOP-SB" w:hAnsi="Times New Roman"/>
+          <w:sz w:val="20"/>
+        </w:rPr>
+      </w:pPr>
+      <w:r>
+        <w:rPr>
+          <w:rFonts w:ascii="Times New Roman" w:eastAsia="DFPOP-SB" w:hAnsi="Times New Roman"/>
+          <w:sz w:val="20"/>
+        </w:rPr>
+        <w:t xml:space="preserve">There are many fundamental analysis indicators, technical analysis indicators and others like GDP, CPI can be the features </w:t>
+      </w:r>
+      <w:r>
+        <w:rPr>
+          <w:rFonts w:ascii="Times New Roman" w:eastAsia="DFPOP-SB" w:hAnsi="Times New Roman"/>
+          <w:sz w:val="20"/>
+        </w:rPr>
+        <w:t xml:space="preserve">of </w:t>
+      </w:r>
+      <w:r>
+        <w:rPr>
+          <w:rFonts w:ascii="Times New Roman" w:eastAsia="DFPOP-SB" w:hAnsi="Times New Roman"/>
+          <w:sz w:val="20"/>
+        </w:rPr>
+        <w:t>machine learning, thus</w:t>
+      </w:r>
+      <w:r>
+        <w:rPr>
+          <w:rFonts w:ascii="Times New Roman" w:eastAsia="DFPOP-SB" w:hAnsi="Times New Roman"/>
+          <w:sz w:val="20"/>
+        </w:rPr>
+        <w:t xml:space="preserve"> [13] used decision trees and </w:t>
+      </w:r>
+      <w:r>
+        <w:rPr>
+          <w:rFonts w:ascii="Times New Roman" w:eastAsia="DFPOP-SB" w:hAnsi="Times New Roman"/>
+          <w:sz w:val="20"/>
+        </w:rPr>
+        <w:t>multiple</w:t>
+      </w:r>
+      <w:r>
+        <w:rPr>
+          <w:rFonts w:ascii="Times New Roman" w:eastAsia="DFPOP-SB" w:hAnsi="Times New Roman"/>
+          <w:sz w:val="20"/>
+        </w:rPr>
+        <w:t xml:space="preserve"> regression methods to predict the banking </w:t>
+      </w:r>
+      <w:r>
+        <w:rPr>
+          <w:rFonts w:ascii="Times New Roman" w:eastAsia="DFPOP-SB" w:hAnsi="Times New Roman"/>
+          <w:sz w:val="20"/>
+        </w:rPr>
+        <w:t>industry</w:t>
+      </w:r>
+      <w:r>
+        <w:rPr>
+          <w:rFonts w:ascii="Times New Roman" w:eastAsia="DFPOP-SB" w:hAnsi="Times New Roman"/>
+          <w:sz w:val="20"/>
+        </w:rPr>
+        <w:t xml:space="preserve"> and the results showed that the reduction of input variables had a positive impact on the predictive performance of the model.</w:t>
+      </w:r>
+    </w:p>
+    <w:p>
+      <w:pPr>
+        <w:spacing w:line="200" w:lineRule="atLeast"/>
+        <w:ind w:firstLine="180"/>
+        <w:rPr>
+          <w:rFonts w:ascii="Times New Roman" w:eastAsia="DFPOP-SB" w:hAnsi="Times New Roman"/>
+          <w:sz w:val="20"/>
+        </w:rPr>
+      </w:pPr>
+      <w:r>
+        <w:rPr>
+          <w:rFonts w:ascii="Times New Roman" w:eastAsia="DFPOP-SB" w:hAnsi="Times New Roman"/>
+          <w:sz w:val="20"/>
+        </w:rPr>
+        <w:t>There are many factors that affect stock price movements. In terms of size, the economy, industry, and individual companies all have different influencing factors, and investors need to obtain information about the economy, industry, and individual companies through news and information regularly to make investment decisions.</w:t>
+      </w:r>
+    </w:p>
+    <w:p>
+      <w:pPr>
+        <w:spacing w:line="200" w:lineRule="atLeast"/>
+        <w:ind w:firstLine="180"/>
+        <w:rPr>
+          <w:rFonts w:ascii="Times New Roman" w:eastAsia="DFPOP-SB" w:hAnsi="Times New Roman"/>
+          <w:sz w:val="20"/>
+        </w:rPr>
+      </w:pPr>
+      <w:r>
+        <w:rPr>
+          <w:rFonts w:ascii="Times New Roman" w:eastAsia="DFPOP-SB" w:hAnsi="Times New Roman"/>
+          <w:sz w:val="20"/>
+        </w:rPr>
+        <w:t>In addition to news, investors can also judge the current operating conditions of a company from a single company's accounting statements. To make it easier for investors to interpret accounting data, investors will calculate information using EPS, ROE, gross margin, etc. These analytical indicators can be easily obtained from the Internet without investors having to do their own calculations or graphs, so it is a stock price analysis tool often used by many investors.</w:t>
+      </w:r>
+    </w:p>
+    <w:p>
+      <w:pPr>
+        <w:spacing w:line="200" w:lineRule="atLeast"/>
+        <w:ind w:firstLine="180"/>
+        <w:rPr>
+          <w:rFonts w:ascii="Times New Roman" w:eastAsia="DFPOP-SB" w:hAnsi="Times New Roman"/>
+          <w:sz w:val="20"/>
+        </w:rPr>
+      </w:pPr>
+      <w:r>
+        <w:rPr>
+          <w:rFonts w:ascii="Times New Roman" w:eastAsia="DFPOP-SB" w:hAnsi="Times New Roman"/>
+          <w:sz w:val="20"/>
+        </w:rPr>
+        <w:t xml:space="preserve">Historical stock prices </w:t>
+      </w:r>
+      <w:r>
+        <w:rPr>
+          <w:rFonts w:ascii="Times New Roman" w:eastAsia="DFPOP-SB" w:hAnsi="Times New Roman"/>
+          <w:sz w:val="20"/>
+        </w:rPr>
+        <w:t xml:space="preserve">like open, min, max, close price etc. </w:t>
+      </w:r>
+      <w:r>
+        <w:rPr>
+          <w:rFonts w:ascii="Times New Roman" w:eastAsia="DFPOP-SB" w:hAnsi="Times New Roman"/>
+          <w:sz w:val="20"/>
+        </w:rPr>
+        <w:t xml:space="preserve">can also be used as a reference in short-term investment decisions, investors may use recent stock price movements to determine when to </w:t>
+      </w:r>
+      <w:r>
+        <w:rPr>
+          <w:rFonts w:ascii="Times New Roman" w:eastAsia="DFPOP-SB" w:hAnsi="Times New Roman"/>
+          <w:sz w:val="20"/>
+        </w:rPr>
+        <w:t>invest</w:t>
+      </w:r>
+      <w:r>
+        <w:rPr>
+          <w:rFonts w:ascii="Times New Roman" w:eastAsia="DFPOP-SB" w:hAnsi="Times New Roman"/>
+          <w:sz w:val="20"/>
+        </w:rPr>
+        <w:t>.</w:t>
+      </w:r>
+    </w:p>
+    <w:p>
+      <w:pPr>
+        <w:spacing w:line="200" w:lineRule="atLeast"/>
+        <w:ind w:firstLine="180"/>
+        <w:rPr>
+          <w:rFonts w:ascii="Times New Roman" w:eastAsia="DFPOP-SB" w:hAnsi="Times New Roman"/>
+          <w:sz w:val="20"/>
+        </w:rPr>
+      </w:pPr>
+      <w:r>
+        <w:rPr>
+          <w:rFonts w:ascii="Times New Roman" w:eastAsia="DFPOP-SB" w:hAnsi="Times New Roman"/>
+          <w:sz w:val="20"/>
+        </w:rPr>
+        <w:t xml:space="preserve">This study aims to use news information, analytical indicators, and historical stock prices as stock price references, and to use </w:t>
+      </w:r>
+      <w:r>
+        <w:rPr>
+          <w:rFonts w:ascii="Times New Roman" w:eastAsia="DFPOP-SB" w:hAnsi="Times New Roman"/>
+          <w:sz w:val="20"/>
+        </w:rPr>
+        <w:t>multiple linear regression (MLR) and artificial neural network (ANN)</w:t>
+      </w:r>
+      <w:r>
+        <w:rPr>
+          <w:rFonts w:ascii="Times New Roman" w:eastAsia="DFPOP-SB" w:hAnsi="Times New Roman"/>
+          <w:sz w:val="20"/>
+        </w:rPr>
+        <w:t xml:space="preserve"> to develop a single-company stock price trend model to </w:t>
+      </w:r>
+      <w:r>
+        <w:rPr>
+          <w:rFonts w:ascii="Times New Roman" w:eastAsia="DFPOP-SB" w:hAnsi="Times New Roman"/>
+          <w:sz w:val="20"/>
+        </w:rPr>
+        <w:t>support</w:t>
+      </w:r>
+      <w:r>
+        <w:rPr>
+          <w:rFonts w:ascii="Times New Roman" w:eastAsia="DFPOP-SB" w:hAnsi="Times New Roman"/>
+          <w:sz w:val="20"/>
+        </w:rPr>
+        <w:t xml:space="preserve"> investors </w:t>
+      </w:r>
+      <w:r>
+        <w:rPr>
+          <w:rFonts w:ascii="Times New Roman" w:eastAsia="DFPOP-SB" w:hAnsi="Times New Roman"/>
+          <w:sz w:val="20"/>
+        </w:rPr>
+        <w:t>to</w:t>
+      </w:r>
+      <w:r>
+        <w:rPr>
+          <w:rFonts w:ascii="Times New Roman" w:eastAsia="DFPOP-SB" w:hAnsi="Times New Roman"/>
+          <w:sz w:val="20"/>
+        </w:rPr>
+        <w:t xml:space="preserve"> invest</w:t>
+      </w:r>
+      <w:r>
+        <w:rPr>
+          <w:rFonts w:ascii="Times New Roman" w:eastAsia="DFPOP-SB" w:hAnsi="Times New Roman"/>
+          <w:sz w:val="20"/>
+        </w:rPr>
+        <w:t xml:space="preserve"> </w:t>
+      </w:r>
+      <w:r>
+        <w:rPr>
+          <w:rFonts w:ascii="Times New Roman" w:eastAsia="DFPOP-SB" w:hAnsi="Times New Roman"/>
+          <w:sz w:val="20"/>
+        </w:rPr>
+        <w:t>in stocks</w:t>
+      </w:r>
+      <w:r>
+        <w:rPr>
+          <w:rFonts w:ascii="Times New Roman" w:eastAsia="DFPOP-SB" w:hAnsi="Times New Roman"/>
+          <w:sz w:val="20"/>
+        </w:rPr>
+        <w:t>.</w:t>
+      </w:r>
+    </w:p>
+    <w:p>
+      <w:pPr>
+        <w:spacing w:line="200" w:lineRule="atLeast"/>
+        <w:ind w:firstLine="180"/>
+        <w:rPr>
+          <w:rFonts w:ascii="Times New Roman" w:eastAsia="DFPOP-SB" w:hAnsi="Times New Roman"/>
+          <w:sz w:val="20"/>
+        </w:rPr>
+      </w:pPr>
+      <w:r>
+        <w:rPr>
+          <w:rFonts w:ascii="Times New Roman" w:eastAsia="DFPOP-SB" w:hAnsi="Times New Roman" w:hint="cs"/>
+          <w:sz w:val="20"/>
+        </w:rPr>
+        <w:t>W</w:t>
+      </w:r>
+      <w:r>
+        <w:rPr>
+          <w:rFonts w:ascii="Times New Roman" w:eastAsia="DFPOP-SB" w:hAnsi="Times New Roman"/>
+          <w:sz w:val="20"/>
+        </w:rPr>
+        <w:t>e</w:t>
+      </w:r>
+      <w:r>
+        <w:rPr>
+          <w:rFonts w:ascii="Times New Roman" w:eastAsia="DFPOP-SB" w:hAnsi="Times New Roman"/>
+          <w:sz w:val="20"/>
+        </w:rPr>
+        <w:t xml:space="preserve"> </w:t>
+      </w:r>
+      <w:proofErr w:type="gramStart"/>
+      <w:r>
+        <w:rPr>
+          <w:rFonts w:ascii="Times New Roman" w:eastAsia="DFPOP-SB" w:hAnsi="Times New Roman"/>
+          <w:sz w:val="20"/>
+        </w:rPr>
+        <w:t>collects</w:t>
+      </w:r>
+      <w:proofErr w:type="gramEnd"/>
+      <w:r>
+        <w:rPr>
+          <w:rFonts w:ascii="Times New Roman" w:eastAsia="DFPOP-SB" w:hAnsi="Times New Roman"/>
+          <w:sz w:val="20"/>
+        </w:rPr>
+        <w:t xml:space="preserve"> historical stock prices, stock market news, and financial statements as datasets, and examines the stock market data of Taiwan from January 1, 2017 to December 31, 2021 to investigate whether the prediction method of stock prices using multivariate feature input models is appropriate; and whether different methods of cutting datasets can improve the prediction accuracy of the models. We also calculate </w:t>
+      </w:r>
+      <w:r>
+        <w:rPr>
+          <w:rFonts w:ascii="Times New Roman" w:eastAsia="DFPOP-SB" w:hAnsi="Times New Roman"/>
+          <w:sz w:val="20"/>
+        </w:rPr>
+        <w:t>r</w:t>
+      </w:r>
+      <w:r>
+        <w:rPr>
+          <w:rFonts w:ascii="Times New Roman" w:eastAsia="DFPOP-SB" w:hAnsi="Times New Roman"/>
+          <w:sz w:val="20"/>
+        </w:rPr>
+        <w:t xml:space="preserve">oot </w:t>
+      </w:r>
+      <w:r>
+        <w:rPr>
+          <w:rFonts w:ascii="Times New Roman" w:eastAsia="DFPOP-SB" w:hAnsi="Times New Roman"/>
+          <w:sz w:val="20"/>
+        </w:rPr>
+        <w:t>m</w:t>
+      </w:r>
+      <w:r>
+        <w:rPr>
+          <w:rFonts w:ascii="Times New Roman" w:eastAsia="DFPOP-SB" w:hAnsi="Times New Roman"/>
+          <w:sz w:val="20"/>
+        </w:rPr>
+        <w:t xml:space="preserve">ean </w:t>
+      </w:r>
+      <w:r>
+        <w:rPr>
+          <w:rFonts w:ascii="Times New Roman" w:eastAsia="DFPOP-SB" w:hAnsi="Times New Roman"/>
+          <w:sz w:val="20"/>
+        </w:rPr>
+        <w:t>s</w:t>
+      </w:r>
+      <w:r>
+        <w:rPr>
+          <w:rFonts w:ascii="Times New Roman" w:eastAsia="DFPOP-SB" w:hAnsi="Times New Roman"/>
+          <w:sz w:val="20"/>
+        </w:rPr>
+        <w:t xml:space="preserve">quared </w:t>
+      </w:r>
+      <w:r>
+        <w:rPr>
+          <w:rFonts w:ascii="Times New Roman" w:eastAsia="DFPOP-SB" w:hAnsi="Times New Roman"/>
+          <w:sz w:val="20"/>
+        </w:rPr>
+        <w:t>e</w:t>
+      </w:r>
+      <w:r>
+        <w:rPr>
+          <w:rFonts w:ascii="Times New Roman" w:eastAsia="DFPOP-SB" w:hAnsi="Times New Roman"/>
+          <w:sz w:val="20"/>
+        </w:rPr>
+        <w:t xml:space="preserve">rror (RMSE), </w:t>
+      </w:r>
+      <w:r>
+        <w:rPr>
+          <w:rFonts w:ascii="Times New Roman" w:eastAsia="DFPOP-SB" w:hAnsi="Times New Roman"/>
+          <w:sz w:val="20"/>
+        </w:rPr>
+        <w:t>a</w:t>
+      </w:r>
+      <w:r>
+        <w:rPr>
+          <w:rFonts w:ascii="Times New Roman" w:eastAsia="DFPOP-SB" w:hAnsi="Times New Roman"/>
+          <w:sz w:val="20"/>
+        </w:rPr>
+        <w:t xml:space="preserve">ccuracy, </w:t>
+      </w:r>
+      <w:r>
+        <w:rPr>
+          <w:rFonts w:ascii="Times New Roman" w:eastAsia="DFPOP-SB" w:hAnsi="Times New Roman"/>
+          <w:sz w:val="20"/>
+        </w:rPr>
+        <w:t>p</w:t>
+      </w:r>
+      <w:r>
+        <w:rPr>
+          <w:rFonts w:ascii="Times New Roman" w:eastAsia="DFPOP-SB" w:hAnsi="Times New Roman"/>
+          <w:sz w:val="20"/>
+        </w:rPr>
+        <w:t xml:space="preserve">recision, </w:t>
+      </w:r>
+      <w:r>
+        <w:rPr>
+          <w:rFonts w:ascii="Times New Roman" w:eastAsia="DFPOP-SB" w:hAnsi="Times New Roman"/>
+          <w:sz w:val="20"/>
+        </w:rPr>
+        <w:t>r</w:t>
+      </w:r>
+      <w:r>
+        <w:rPr>
+          <w:rFonts w:ascii="Times New Roman" w:eastAsia="DFPOP-SB" w:hAnsi="Times New Roman"/>
+          <w:sz w:val="20"/>
+        </w:rPr>
+        <w:t>ecall, and F1-Score to evaluate the model effectiveness of this study, in order to train the most suitable model for predicting stock prices.</w:t>
+      </w:r>
+    </w:p>
+    <w:p>
+      <w:pPr>
+        <w:spacing w:line="200" w:lineRule="atLeast"/>
+        <w:ind w:firstLine="180"/>
+        <w:rPr>
+          <w:rFonts w:ascii="Times New Roman" w:eastAsia="DFPOP-SB" w:hAnsi="Times New Roman" w:hint="eastAsia"/>
+          <w:sz w:val="20"/>
+        </w:rPr>
+      </w:pPr>
+    </w:p>
+    <w:p>
+      <w:pPr>
+        <w:spacing w:line="200" w:lineRule="atLeast"/>
+        <w:jc w:val="center"/>
+        <w:rPr>
+          <w:rFonts w:ascii="Times New Roman" w:eastAsia="DFPOP-SB" w:hAnsi="Times New Roman"/>
+          <w:sz w:val="20"/>
+        </w:rPr>
+      </w:pPr>
+      <w:r>
+        <w:rPr>
+          <w:rFonts w:ascii="Times New Roman" w:eastAsia="DFPOP-SB" w:hAnsi="Times New Roman"/>
+          <w:b/>
+          <w:sz w:val="20"/>
+        </w:rPr>
+        <w:lastRenderedPageBreak/>
+        <w:t>Literature Review</w:t>
+      </w:r>
+    </w:p>
+    <w:p>
+      <w:pPr>
+        <w:spacing w:line="200" w:lineRule="atLeast"/>
+        <w:rPr>
+          <w:rFonts w:ascii="Times New Roman" w:eastAsia="DFPOP-SB" w:hAnsi="Times New Roman"/>
+          <w:sz w:val="20"/>
+        </w:rPr>
+      </w:pPr>
+    </w:p>
+    <w:p>
+      <w:pPr>
+        <w:spacing w:line="200" w:lineRule="atLeast"/>
+        <w:rPr>
+          <w:rFonts w:ascii="Times New Roman" w:eastAsia="DFPOP-SB" w:hAnsi="Times New Roman"/>
+          <w:i/>
+          <w:sz w:val="20"/>
+        </w:rPr>
+      </w:pPr>
+      <w:r>
+        <w:rPr>
+          <w:rFonts w:ascii="Times New Roman" w:eastAsia="DFPOP-SB" w:hAnsi="Times New Roman"/>
+          <w:i/>
+          <w:sz w:val="20"/>
+        </w:rPr>
+        <w:t xml:space="preserve">A. </w:t>
+      </w:r>
+      <w:r>
+        <w:rPr>
+          <w:rFonts w:ascii="Times New Roman" w:eastAsia="DFPOP-SB" w:hAnsi="Times New Roman"/>
+          <w:i/>
+          <w:sz w:val="20"/>
+        </w:rPr>
+        <w:t>Multiple Linear Regression, MLR</w:t>
+      </w:r>
+    </w:p>
+    <w:p>
+      <w:pPr>
+        <w:spacing w:line="200" w:lineRule="atLeast"/>
+        <w:ind w:firstLine="180"/>
+        <w:rPr>
+          <w:rFonts w:ascii="Times New Roman" w:eastAsiaTheme="minorEastAsia" w:hAnsi="Times New Roman"/>
           <w:lang w:eastAsia="zh-TW"/>
         </w:rPr>
-        <w:t>abstract</w:t>
-      </w:r>
-      <w:r>
-        <w:rPr>
-          <w:rFonts w:ascii="Times New Roman" w:eastAsia="DFPOP-SB" w:hAnsi="Times New Roman"/>
-          <w:sz w:val="20"/>
-        </w:rPr>
-        <w:t xml:space="preserve"> papers for the </w:t>
-      </w:r>
-      <w:r>
-        <w:rPr>
-          <w:rFonts w:ascii="Times New Roman" w:eastAsia="DFPOP-SB" w:hAnsi="Times New Roman"/>
-          <w:sz w:val="20"/>
-        </w:rPr>
-        <w:t xml:space="preserve">IEEE </w:t>
-      </w:r>
-      <w:r>
-        <w:rPr>
-          <w:rFonts w:ascii="Times New Roman" w:eastAsia="DFPOP-SB" w:hAnsi="Times New Roman"/>
-          <w:sz w:val="20"/>
-        </w:rPr>
-        <w:t>IC</w:t>
-      </w:r>
-      <w:r>
-        <w:rPr>
-          <w:rFonts w:ascii="Times New Roman" w:eastAsia="DFPOP-SB" w:hAnsi="Times New Roman"/>
-          <w:sz w:val="20"/>
-        </w:rPr>
-        <w:t>AM</w:t>
-      </w:r>
-      <w:r>
-        <w:rPr>
-          <w:rFonts w:ascii="Times New Roman" w:eastAsia="DFPOP-SB" w:hAnsi="Times New Roman"/>
-          <w:sz w:val="20"/>
-        </w:rPr>
-        <w:t xml:space="preserve"> 201</w:t>
-      </w:r>
-      <w:r>
-        <w:rPr>
-          <w:rFonts w:ascii="Times New Roman" w:eastAsia="新細明體" w:hAnsi="Times New Roman"/>
-          <w:sz w:val="20"/>
+      </w:pPr>
+      <w:r>
+        <w:rPr>
+          <w:rFonts w:ascii="Times New Roman" w:eastAsia="DFPOP-SB" w:hAnsi="Times New Roman"/>
+          <w:sz w:val="20"/>
+        </w:rPr>
+        <w:t xml:space="preserve">A linear model with </w:t>
+      </w:r>
+      <w:r>
+        <w:rPr>
+          <w:rFonts w:ascii="Times New Roman" w:eastAsia="DFPOP-SB" w:hAnsi="Times New Roman"/>
+          <w:sz w:val="20"/>
+        </w:rPr>
+        <w:t>o</w:t>
+      </w:r>
+      <w:r>
+        <w:rPr>
+          <w:rFonts w:ascii="Times New Roman" w:eastAsia="DFPOP-SB" w:hAnsi="Times New Roman"/>
+          <w:sz w:val="20"/>
+        </w:rPr>
+        <w:t xml:space="preserve">rdinary least squares </w:t>
+      </w:r>
+      <w:r>
+        <w:rPr>
+          <w:rFonts w:ascii="Times New Roman" w:eastAsia="DFPOP-SB" w:hAnsi="Times New Roman"/>
+          <w:sz w:val="20"/>
+        </w:rPr>
+        <w:t>l</w:t>
+      </w:r>
+      <w:r>
+        <w:rPr>
+          <w:rFonts w:ascii="Times New Roman" w:eastAsia="DFPOP-SB" w:hAnsi="Times New Roman"/>
+          <w:sz w:val="20"/>
+        </w:rPr>
+        <w:t xml:space="preserve">inear </w:t>
+      </w:r>
+      <w:r>
+        <w:rPr>
+          <w:rFonts w:ascii="Times New Roman" w:eastAsia="DFPOP-SB" w:hAnsi="Times New Roman"/>
+          <w:sz w:val="20"/>
+        </w:rPr>
+        <w:t>r</w:t>
+      </w:r>
+      <w:r>
+        <w:rPr>
+          <w:rFonts w:ascii="Times New Roman" w:eastAsia="DFPOP-SB" w:hAnsi="Times New Roman"/>
+          <w:sz w:val="20"/>
+        </w:rPr>
+        <w:t>egression fitted with</w:t>
+      </w:r>
+      <w:r>
+        <w:rPr>
+          <w:rFonts w:ascii="Times New Roman" w:eastAsia="DFPOP-SB" w:hAnsi="Times New Roman"/>
+          <w:sz w:val="20"/>
+        </w:rPr>
+        <w:t xml:space="preserve"> coefficients</w:t>
+      </w:r>
+      <w:r>
+        <w:rPr>
+          <w:rFonts w:ascii="Times New Roman" w:eastAsia="DFPOP-SB" w:hAnsi="Times New Roman"/>
+          <w:sz w:val="20"/>
+        </w:rPr>
+        <w:t xml:space="preserve"> </w:t>
+      </w:r>
+      <m:oMath>
+        <m:r>
+          <m:rPr>
+            <m:sty m:val="p"/>
+          </m:rPr>
+          <w:rPr>
+            <w:rFonts w:ascii="Cambria Math" w:eastAsia="標楷體" w:hAnsi="Cambria Math"/>
+          </w:rPr>
+          <m:t>w</m:t>
+        </m:r>
+        <m:r>
+          <w:rPr>
+            <w:rFonts w:ascii="Cambria Math" w:eastAsia="標楷體" w:hAnsi="Cambria Math"/>
+          </w:rPr>
+          <m:t>=</m:t>
+        </m:r>
+        <m:sSub>
+          <m:sSubPr>
+            <m:ctrlPr>
+              <w:rPr>
+                <w:rFonts w:ascii="Cambria Math" w:eastAsia="標楷體" w:hAnsi="Cambria Math"/>
+                <w:i/>
+              </w:rPr>
+            </m:ctrlPr>
+          </m:sSubPr>
+          <m:e>
+            <m:r>
+              <w:rPr>
+                <w:rFonts w:ascii="Cambria Math" w:eastAsia="標楷體" w:hAnsi="Cambria Math"/>
+              </w:rPr>
+              <m:t>w</m:t>
+            </m:r>
+          </m:e>
+          <m:sub>
+            <m:r>
+              <w:rPr>
+                <w:rFonts w:ascii="Cambria Math" w:eastAsia="標楷體" w:hAnsi="Cambria Math"/>
+              </w:rPr>
+              <m:t>1</m:t>
+            </m:r>
+          </m:sub>
+        </m:sSub>
+        <m:r>
+          <w:rPr>
+            <w:rFonts w:ascii="Cambria Math" w:eastAsia="標楷體" w:hAnsi="Cambria Math"/>
+          </w:rPr>
+          <m:t>,</m:t>
+        </m:r>
+        <m:sSub>
+          <m:sSubPr>
+            <m:ctrlPr>
+              <w:rPr>
+                <w:rFonts w:ascii="Cambria Math" w:eastAsia="標楷體" w:hAnsi="Cambria Math"/>
+                <w:i/>
+              </w:rPr>
+            </m:ctrlPr>
+          </m:sSubPr>
+          <m:e>
+            <m:r>
+              <w:rPr>
+                <w:rFonts w:ascii="Cambria Math" w:eastAsia="標楷體" w:hAnsi="Cambria Math"/>
+              </w:rPr>
+              <m:t>w</m:t>
+            </m:r>
+          </m:e>
+          <m:sub>
+            <m:r>
+              <w:rPr>
+                <w:rFonts w:ascii="Cambria Math" w:eastAsia="標楷體" w:hAnsi="Cambria Math"/>
+              </w:rPr>
+              <m:t>2</m:t>
+            </m:r>
+          </m:sub>
+        </m:sSub>
+        <m:r>
+          <w:rPr>
+            <w:rFonts w:ascii="Cambria Math" w:eastAsia="標楷體" w:hAnsi="Cambria Math"/>
+          </w:rPr>
+          <m:t>,</m:t>
+        </m:r>
+        <m:sSub>
+          <m:sSubPr>
+            <m:ctrlPr>
+              <w:rPr>
+                <w:rFonts w:ascii="Cambria Math" w:eastAsia="標楷體" w:hAnsi="Cambria Math"/>
+                <w:i/>
+              </w:rPr>
+            </m:ctrlPr>
+          </m:sSubPr>
+          <m:e>
+            <m:r>
+              <w:rPr>
+                <w:rFonts w:ascii="Cambria Math" w:eastAsia="標楷體" w:hAnsi="Cambria Math"/>
+              </w:rPr>
+              <m:t>…,w</m:t>
+            </m:r>
+          </m:e>
+          <m:sub>
+            <m:r>
+              <w:rPr>
+                <w:rFonts w:ascii="Cambria Math" w:eastAsia="標楷體" w:hAnsi="Cambria Math"/>
+              </w:rPr>
+              <m:t>n</m:t>
+            </m:r>
+          </m:sub>
+        </m:sSub>
+      </m:oMath>
+      <w:r>
+        <w:rPr>
+          <w:rFonts w:ascii="Times New Roman" w:eastAsiaTheme="minorEastAsia" w:hAnsi="Times New Roman"/>
           <w:lang w:eastAsia="zh-TW"/>
         </w:rPr>
-        <w:t>8</w:t>
-      </w:r>
-      <w:r>
-        <w:rPr>
-          <w:rFonts w:ascii="Times New Roman" w:eastAsia="DFPOP-SB" w:hAnsi="Times New Roman"/>
-          <w:sz w:val="20"/>
+        <w:t>,</w:t>
+      </w:r>
+      <w:r>
+        <w:rPr>
+          <w:rFonts w:ascii="Times New Roman" w:eastAsiaTheme="minorEastAsia" w:hAnsi="Times New Roman" w:hint="eastAsia"/>
+          <w:lang w:eastAsia="zh-TW"/>
+        </w:rPr>
+        <w:t xml:space="preserve"> </w:t>
+      </w:r>
+      <w:r>
+        <w:rPr>
+          <w:rFonts w:ascii="Times New Roman" w:eastAsiaTheme="minorEastAsia" w:hAnsi="Times New Roman"/>
+          <w:lang w:eastAsia="zh-TW"/>
+        </w:rPr>
+        <w:t xml:space="preserve">it </w:t>
+      </w:r>
+      <w:r>
+        <w:rPr>
+          <w:rFonts w:ascii="Times New Roman" w:eastAsiaTheme="minorEastAsia" w:hAnsi="Times New Roman"/>
+          <w:lang w:eastAsia="zh-TW"/>
+        </w:rPr>
+        <w:t xml:space="preserve">minimizes the </w:t>
+      </w:r>
+      <w:r>
+        <w:rPr>
+          <w:rFonts w:ascii="Times New Roman" w:eastAsiaTheme="minorEastAsia" w:hAnsi="Times New Roman"/>
+          <w:lang w:eastAsia="zh-TW"/>
+        </w:rPr>
+        <w:t>s</w:t>
+      </w:r>
+      <w:r>
+        <w:rPr>
+          <w:rFonts w:ascii="Times New Roman" w:eastAsiaTheme="minorEastAsia" w:hAnsi="Times New Roman"/>
+          <w:lang w:eastAsia="zh-TW"/>
+        </w:rPr>
+        <w:t xml:space="preserve">um of </w:t>
+      </w:r>
+      <w:r>
+        <w:rPr>
+          <w:rFonts w:ascii="Times New Roman" w:eastAsiaTheme="minorEastAsia" w:hAnsi="Times New Roman"/>
+          <w:lang w:eastAsia="zh-TW"/>
+        </w:rPr>
+        <w:t>s</w:t>
+      </w:r>
+      <w:r>
+        <w:rPr>
+          <w:rFonts w:ascii="Times New Roman" w:eastAsiaTheme="minorEastAsia" w:hAnsi="Times New Roman"/>
+          <w:lang w:eastAsia="zh-TW"/>
+        </w:rPr>
+        <w:t xml:space="preserve">quared </w:t>
+      </w:r>
+      <w:r>
+        <w:rPr>
+          <w:rFonts w:ascii="Times New Roman" w:eastAsiaTheme="minorEastAsia" w:hAnsi="Times New Roman"/>
+          <w:lang w:eastAsia="zh-TW"/>
+        </w:rPr>
+        <w:t>e</w:t>
+      </w:r>
+      <w:r>
+        <w:rPr>
+          <w:rFonts w:ascii="Times New Roman" w:eastAsiaTheme="minorEastAsia" w:hAnsi="Times New Roman"/>
+          <w:lang w:eastAsia="zh-TW"/>
+        </w:rPr>
+        <w:t>rror</w:t>
+      </w:r>
+      <w:r>
+        <w:rPr>
+          <w:rFonts w:ascii="Times New Roman" w:eastAsiaTheme="minorEastAsia" w:hAnsi="Times New Roman"/>
+          <w:lang w:eastAsia="zh-TW"/>
+        </w:rPr>
+        <w:t xml:space="preserve"> between the observed and predicted targets by linear approximation. </w:t>
+      </w:r>
+      <w:r>
+        <w:rPr>
+          <w:rFonts w:ascii="Times New Roman" w:eastAsiaTheme="minorEastAsia" w:hAnsi="Times New Roman"/>
+          <w:lang w:eastAsia="zh-TW"/>
+        </w:rPr>
+        <w:t>I</w:t>
+      </w:r>
+      <w:r>
+        <w:rPr>
+          <w:rFonts w:ascii="Times New Roman" w:eastAsiaTheme="minorEastAsia" w:hAnsi="Times New Roman"/>
+          <w:lang w:eastAsia="zh-TW"/>
+        </w:rPr>
+        <w:t>t is widely used in the case of machine learning for sequential or categorical models</w:t>
+      </w:r>
+      <w:r>
+        <w:rPr>
+          <w:rFonts w:ascii="Times New Roman" w:eastAsiaTheme="minorEastAsia" w:hAnsi="Times New Roman"/>
+          <w:lang w:eastAsia="zh-TW"/>
         </w:rPr>
         <w:t>.</w:t>
       </w:r>
-      <w:r>
+    </w:p>
+    <w:p>
+      <w:pPr>
+        <w:spacing w:line="200" w:lineRule="atLeast"/>
+        <w:ind w:firstLine="180"/>
+        <w:rPr>
+          <w:rFonts w:ascii="Times New Roman" w:eastAsiaTheme="minorEastAsia" w:hAnsi="Times New Roman"/>
+          <w:sz w:val="20"/>
+          <w:lang w:eastAsia="zh-TW"/>
+        </w:rPr>
+      </w:pPr>
+      <w:r>
+        <w:rPr>
+          <w:rFonts w:ascii="Times New Roman" w:eastAsiaTheme="minorEastAsia" w:hAnsi="Times New Roman"/>
+          <w:sz w:val="20"/>
+          <w:lang w:eastAsia="zh-TW"/>
+        </w:rPr>
+        <w:t>In the case where the input variable is singl</w:t>
+      </w:r>
+      <w:r>
+        <w:rPr>
+          <w:rFonts w:ascii="Times New Roman" w:eastAsiaTheme="minorEastAsia" w:hAnsi="Times New Roman"/>
+          <w:sz w:val="20"/>
+          <w:lang w:eastAsia="zh-TW"/>
+        </w:rPr>
+        <w:t>e</w:t>
+      </w:r>
+      <w:r>
+        <w:rPr>
+          <w:rFonts w:ascii="Times New Roman" w:eastAsiaTheme="minorEastAsia" w:hAnsi="Times New Roman"/>
+          <w:sz w:val="20"/>
+          <w:lang w:eastAsia="zh-TW"/>
+        </w:rPr>
+        <w:t>, the linear regression is called simple linear regression; in the case where the input</w:t>
+      </w:r>
+      <w:r>
+        <w:rPr>
+          <w:rFonts w:ascii="Times New Roman" w:eastAsiaTheme="minorEastAsia" w:hAnsi="Times New Roman"/>
+          <w:sz w:val="20"/>
+          <w:lang w:eastAsia="zh-TW"/>
+        </w:rPr>
+        <w:t>s</w:t>
+      </w:r>
+      <w:r>
+        <w:rPr>
+          <w:rFonts w:ascii="Times New Roman" w:eastAsiaTheme="minorEastAsia" w:hAnsi="Times New Roman"/>
+          <w:sz w:val="20"/>
+          <w:lang w:eastAsia="zh-TW"/>
+        </w:rPr>
+        <w:t xml:space="preserve"> </w:t>
+      </w:r>
+      <w:r>
+        <w:rPr>
+          <w:rFonts w:ascii="Times New Roman" w:eastAsiaTheme="minorEastAsia" w:hAnsi="Times New Roman"/>
+          <w:sz w:val="20"/>
+          <w:lang w:eastAsia="zh-TW"/>
+        </w:rPr>
+        <w:t>are</w:t>
+      </w:r>
+      <w:r>
+        <w:rPr>
+          <w:rFonts w:ascii="Times New Roman" w:eastAsiaTheme="minorEastAsia" w:hAnsi="Times New Roman"/>
+          <w:sz w:val="20"/>
+          <w:lang w:eastAsia="zh-TW"/>
+        </w:rPr>
+        <w:t xml:space="preserve"> multiple variable</w:t>
+      </w:r>
+      <w:r>
+        <w:rPr>
+          <w:rFonts w:ascii="Times New Roman" w:eastAsiaTheme="minorEastAsia" w:hAnsi="Times New Roman"/>
+          <w:sz w:val="20"/>
+          <w:lang w:eastAsia="zh-TW"/>
+        </w:rPr>
+        <w:t>s</w:t>
+      </w:r>
+      <w:r>
+        <w:rPr>
+          <w:rFonts w:ascii="Times New Roman" w:eastAsiaTheme="minorEastAsia" w:hAnsi="Times New Roman"/>
+          <w:sz w:val="20"/>
+          <w:lang w:eastAsia="zh-TW"/>
+        </w:rPr>
+        <w:t>, the linear regression is called multiple linear regression. Multiple linear regression find</w:t>
+      </w:r>
+      <w:r>
+        <w:rPr>
+          <w:rFonts w:ascii="Times New Roman" w:eastAsiaTheme="minorEastAsia" w:hAnsi="Times New Roman"/>
+          <w:sz w:val="20"/>
+          <w:lang w:eastAsia="zh-TW"/>
+        </w:rPr>
+        <w:t>s</w:t>
+      </w:r>
+      <w:r>
+        <w:rPr>
+          <w:rFonts w:ascii="Times New Roman" w:eastAsiaTheme="minorEastAsia" w:hAnsi="Times New Roman"/>
+          <w:sz w:val="20"/>
+          <w:lang w:eastAsia="zh-TW"/>
+        </w:rPr>
+        <w:t xml:space="preserve"> the </w:t>
+      </w:r>
+      <w:r>
+        <w:rPr>
+          <w:rFonts w:ascii="Times New Roman" w:eastAsiaTheme="minorEastAsia" w:hAnsi="Times New Roman"/>
+          <w:sz w:val="20"/>
+          <w:lang w:eastAsia="zh-TW"/>
+        </w:rPr>
+        <w:t>s</w:t>
+      </w:r>
+      <w:r>
+        <w:rPr>
+          <w:rFonts w:ascii="Times New Roman" w:eastAsiaTheme="minorEastAsia" w:hAnsi="Times New Roman"/>
+          <w:sz w:val="20"/>
+          <w:lang w:eastAsia="zh-TW"/>
+        </w:rPr>
+        <w:t xml:space="preserve">um of </w:t>
+      </w:r>
+      <w:r>
+        <w:rPr>
+          <w:rFonts w:ascii="Times New Roman" w:eastAsiaTheme="minorEastAsia" w:hAnsi="Times New Roman"/>
+          <w:sz w:val="20"/>
+          <w:lang w:eastAsia="zh-TW"/>
+        </w:rPr>
+        <w:t>s</w:t>
+      </w:r>
+      <w:r>
+        <w:rPr>
+          <w:rFonts w:ascii="Times New Roman" w:eastAsiaTheme="minorEastAsia" w:hAnsi="Times New Roman"/>
+          <w:sz w:val="20"/>
+          <w:lang w:eastAsia="zh-TW"/>
+        </w:rPr>
+        <w:t xml:space="preserve">quared </w:t>
+      </w:r>
+      <w:r>
+        <w:rPr>
+          <w:rFonts w:ascii="Times New Roman" w:eastAsiaTheme="minorEastAsia" w:hAnsi="Times New Roman"/>
+          <w:sz w:val="20"/>
+          <w:lang w:eastAsia="zh-TW"/>
+        </w:rPr>
+        <w:t>e</w:t>
+      </w:r>
+      <w:r>
+        <w:rPr>
+          <w:rFonts w:ascii="Times New Roman" w:eastAsiaTheme="minorEastAsia" w:hAnsi="Times New Roman"/>
+          <w:sz w:val="20"/>
+          <w:lang w:eastAsia="zh-TW"/>
+        </w:rPr>
+        <w:t>rror</w:t>
+      </w:r>
+      <w:r>
+        <w:rPr>
+          <w:rFonts w:ascii="Times New Roman" w:eastAsiaTheme="minorEastAsia" w:hAnsi="Times New Roman"/>
+          <w:sz w:val="20"/>
+          <w:lang w:eastAsia="zh-TW"/>
+        </w:rPr>
+        <w:t xml:space="preserve"> through iterating</w:t>
+      </w:r>
+      <w:r>
+        <w:rPr>
+          <w:rFonts w:ascii="Times New Roman" w:eastAsiaTheme="minorEastAsia" w:hAnsi="Times New Roman"/>
+          <w:sz w:val="20"/>
+          <w:lang w:eastAsia="zh-TW"/>
+        </w:rPr>
+        <w:t>.</w:t>
+      </w:r>
+    </w:p>
+    <w:p>
+      <w:pPr>
+        <w:spacing w:line="200" w:lineRule="atLeast"/>
+        <w:ind w:firstLine="180"/>
+        <w:rPr>
+          <w:rFonts w:ascii="Times New Roman" w:eastAsiaTheme="minorEastAsia" w:hAnsi="Times New Roman"/>
+          <w:sz w:val="20"/>
+          <w:lang w:eastAsia="zh-TW"/>
+        </w:rPr>
+      </w:pPr>
+    </w:p>
+    <w:p>
+      <w:pPr>
+        <w:spacing w:line="200" w:lineRule="atLeast"/>
+        <w:ind w:firstLine="180"/>
+        <w:rPr>
+          <w:rFonts w:ascii="Times New Roman" w:eastAsiaTheme="minorEastAsia" w:hAnsi="Times New Roman"/>
+          <w:sz w:val="20"/>
+          <w:lang w:eastAsia="zh-TW"/>
+        </w:rPr>
+      </w:pPr>
+      <m:oMathPara>
+        <m:oMath>
+          <m:r>
+            <m:rPr>
+              <m:sty m:val="p"/>
+            </m:rPr>
+            <w:rPr>
+              <w:rFonts w:ascii="Cambria Math" w:eastAsia="標楷體" w:hAnsi="Cambria Math"/>
+              <w:sz w:val="20"/>
+            </w:rPr>
+            <m:t xml:space="preserve">y </m:t>
+          </m:r>
+          <m:r>
+            <w:rPr>
+              <w:rFonts w:ascii="Cambria Math" w:eastAsia="標楷體" w:hAnsi="Cambria Math"/>
+              <w:sz w:val="20"/>
+            </w:rPr>
+            <m:t>=</m:t>
+          </m:r>
+          <m:sSub>
+            <m:sSubPr>
+              <m:ctrlPr>
+                <w:rPr>
+                  <w:rFonts w:ascii="Cambria Math" w:eastAsia="標楷體" w:hAnsi="Cambria Math"/>
+                  <w:i/>
+                  <w:sz w:val="20"/>
+                </w:rPr>
+              </m:ctrlPr>
+            </m:sSubPr>
+            <m:e>
+              <m:r>
+                <w:rPr>
+                  <w:rFonts w:ascii="Cambria Math" w:eastAsia="標楷體" w:hAnsi="Cambria Math"/>
+                  <w:sz w:val="20"/>
+                </w:rPr>
+                <m:t>w</m:t>
+              </m:r>
+            </m:e>
+            <m:sub>
+              <m:r>
+                <w:rPr>
+                  <w:rFonts w:ascii="Cambria Math" w:eastAsia="標楷體" w:hAnsi="Cambria Math"/>
+                  <w:sz w:val="20"/>
+                </w:rPr>
+                <m:t>1</m:t>
+              </m:r>
+            </m:sub>
+          </m:sSub>
+          <m:sSub>
+            <m:sSubPr>
+              <m:ctrlPr>
+                <w:rPr>
+                  <w:rFonts w:ascii="Cambria Math" w:eastAsia="標楷體" w:hAnsi="Cambria Math"/>
+                  <w:i/>
+                  <w:sz w:val="20"/>
+                </w:rPr>
+              </m:ctrlPr>
+            </m:sSubPr>
+            <m:e>
+              <m:r>
+                <w:rPr>
+                  <w:rFonts w:ascii="Cambria Math" w:eastAsia="標楷體" w:hAnsi="Cambria Math"/>
+                  <w:sz w:val="20"/>
+                </w:rPr>
+                <m:t>x</m:t>
+              </m:r>
+            </m:e>
+            <m:sub>
+              <m:r>
+                <w:rPr>
+                  <w:rFonts w:ascii="Cambria Math" w:eastAsia="標楷體" w:hAnsi="Cambria Math"/>
+                  <w:sz w:val="20"/>
+                </w:rPr>
+                <m:t>1</m:t>
+              </m:r>
+            </m:sub>
+          </m:sSub>
+          <m:r>
+            <w:rPr>
+              <w:rFonts w:ascii="Cambria Math" w:eastAsia="標楷體" w:hAnsi="Cambria Math"/>
+              <w:sz w:val="20"/>
+            </w:rPr>
+            <m:t>+</m:t>
+          </m:r>
+          <m:sSub>
+            <m:sSubPr>
+              <m:ctrlPr>
+                <w:rPr>
+                  <w:rFonts w:ascii="Cambria Math" w:eastAsia="標楷體" w:hAnsi="Cambria Math"/>
+                  <w:i/>
+                  <w:sz w:val="20"/>
+                </w:rPr>
+              </m:ctrlPr>
+            </m:sSubPr>
+            <m:e>
+              <m:r>
+                <w:rPr>
+                  <w:rFonts w:ascii="Cambria Math" w:eastAsia="標楷體" w:hAnsi="Cambria Math"/>
+                  <w:sz w:val="20"/>
+                </w:rPr>
+                <m:t>w</m:t>
+              </m:r>
+            </m:e>
+            <m:sub>
+              <m:r>
+                <w:rPr>
+                  <w:rFonts w:ascii="Cambria Math" w:eastAsia="標楷體" w:hAnsi="Cambria Math"/>
+                  <w:sz w:val="20"/>
+                </w:rPr>
+                <m:t>2</m:t>
+              </m:r>
+            </m:sub>
+          </m:sSub>
+          <m:sSub>
+            <m:sSubPr>
+              <m:ctrlPr>
+                <w:rPr>
+                  <w:rFonts w:ascii="Cambria Math" w:eastAsia="標楷體" w:hAnsi="Cambria Math"/>
+                  <w:i/>
+                  <w:sz w:val="20"/>
+                </w:rPr>
+              </m:ctrlPr>
+            </m:sSubPr>
+            <m:e>
+              <m:r>
+                <w:rPr>
+                  <w:rFonts w:ascii="Cambria Math" w:eastAsia="標楷體" w:hAnsi="Cambria Math"/>
+                  <w:sz w:val="20"/>
+                </w:rPr>
+                <m:t>x</m:t>
+              </m:r>
+            </m:e>
+            <m:sub>
+              <m:r>
+                <w:rPr>
+                  <w:rFonts w:ascii="Cambria Math" w:eastAsia="標楷體" w:hAnsi="Cambria Math"/>
+                  <w:sz w:val="20"/>
+                </w:rPr>
+                <m:t>2</m:t>
+              </m:r>
+            </m:sub>
+          </m:sSub>
+          <m:r>
+            <w:rPr>
+              <w:rFonts w:ascii="Cambria Math" w:eastAsia="標楷體" w:hAnsi="Cambria Math"/>
+              <w:sz w:val="20"/>
+            </w:rPr>
+            <m:t>+…+</m:t>
+          </m:r>
+          <m:sSub>
+            <m:sSubPr>
+              <m:ctrlPr>
+                <w:rPr>
+                  <w:rFonts w:ascii="Cambria Math" w:eastAsia="標楷體" w:hAnsi="Cambria Math"/>
+                  <w:i/>
+                  <w:sz w:val="20"/>
+                </w:rPr>
+              </m:ctrlPr>
+            </m:sSubPr>
+            <m:e>
+              <m:r>
+                <w:rPr>
+                  <w:rFonts w:ascii="Cambria Math" w:eastAsia="標楷體" w:hAnsi="Cambria Math"/>
+                  <w:sz w:val="20"/>
+                </w:rPr>
+                <m:t>w</m:t>
+              </m:r>
+            </m:e>
+            <m:sub>
+              <m:r>
+                <w:rPr>
+                  <w:rFonts w:ascii="Cambria Math" w:eastAsia="標楷體" w:hAnsi="Cambria Math"/>
+                  <w:sz w:val="20"/>
+                </w:rPr>
+                <m:t>n</m:t>
+              </m:r>
+            </m:sub>
+          </m:sSub>
+          <m:sSub>
+            <m:sSubPr>
+              <m:ctrlPr>
+                <w:rPr>
+                  <w:rFonts w:ascii="Cambria Math" w:eastAsia="標楷體" w:hAnsi="Cambria Math"/>
+                  <w:i/>
+                  <w:sz w:val="20"/>
+                </w:rPr>
+              </m:ctrlPr>
+            </m:sSubPr>
+            <m:e>
+              <m:r>
+                <w:rPr>
+                  <w:rFonts w:ascii="Cambria Math" w:eastAsia="標楷體" w:hAnsi="Cambria Math"/>
+                  <w:sz w:val="20"/>
+                </w:rPr>
+                <m:t>x</m:t>
+              </m:r>
+            </m:e>
+            <m:sub>
+              <m:r>
+                <w:rPr>
+                  <w:rFonts w:ascii="Cambria Math" w:eastAsia="標楷體" w:hAnsi="Cambria Math"/>
+                  <w:sz w:val="20"/>
+                </w:rPr>
+                <m:t>n</m:t>
+              </m:r>
+            </m:sub>
+          </m:sSub>
+          <m:r>
+            <w:rPr>
+              <w:rFonts w:ascii="Cambria Math" w:eastAsia="標楷體" w:hAnsi="Cambria Math" w:hint="eastAsia"/>
+              <w:sz w:val="20"/>
+            </w:rPr>
+            <m:t>+</m:t>
+          </m:r>
+          <m:r>
+            <w:rPr>
+              <w:rFonts w:ascii="Cambria Math" w:eastAsia="標楷體" w:hAnsi="Cambria Math"/>
+              <w:sz w:val="20"/>
+            </w:rPr>
+            <m:t>b</m:t>
+          </m:r>
+        </m:oMath>
+      </m:oMathPara>
+    </w:p>
+    <w:p>
+      <w:pPr>
+        <w:spacing w:line="200" w:lineRule="atLeast"/>
+        <w:ind w:firstLine="180"/>
+        <w:rPr>
+          <w:rFonts w:ascii="Times New Roman" w:eastAsiaTheme="minorEastAsia" w:hAnsi="Times New Roman" w:hint="eastAsia"/>
+          <w:sz w:val="20"/>
+          <w:lang w:eastAsia="zh-TW"/>
+        </w:rPr>
+      </w:pPr>
+      <m:oMath>
+        <m:sSub>
+          <m:sSubPr>
+            <m:ctrlPr>
+              <w:rPr>
+                <w:rFonts w:ascii="Cambria Math" w:eastAsia="標楷體" w:hAnsi="Cambria Math"/>
+                <w:i/>
+                <w:sz w:val="20"/>
+              </w:rPr>
+            </m:ctrlPr>
+          </m:sSubPr>
+          <m:e>
+            <m:r>
+              <w:rPr>
+                <w:rFonts w:ascii="Cambria Math" w:eastAsia="標楷體" w:hAnsi="Cambria Math"/>
+                <w:sz w:val="20"/>
+              </w:rPr>
+              <m:t>x</m:t>
+            </m:r>
+          </m:e>
+          <m:sub>
+            <m:r>
+              <w:rPr>
+                <w:rFonts w:ascii="Cambria Math" w:eastAsia="標楷體" w:hAnsi="Cambria Math"/>
+                <w:sz w:val="20"/>
+              </w:rPr>
+              <m:t>i</m:t>
+            </m:r>
+          </m:sub>
+        </m:sSub>
+      </m:oMath>
+      <w:r>
+        <w:rPr>
+          <w:rFonts w:ascii="Times New Roman" w:eastAsiaTheme="minorEastAsia" w:hAnsi="Times New Roman" w:hint="eastAsia"/>
+          <w:lang w:eastAsia="zh-TW"/>
+        </w:rPr>
+        <w:t xml:space="preserve"> </w:t>
+      </w:r>
+      <w:r>
+        <w:rPr>
+          <w:rFonts w:ascii="Times New Roman" w:eastAsiaTheme="minorEastAsia" w:hAnsi="Times New Roman" w:hint="eastAsia"/>
+          <w:sz w:val="20"/>
+          <w:lang w:eastAsia="zh-TW"/>
+        </w:rPr>
+        <w:t>i</w:t>
+      </w:r>
+      <w:r>
+        <w:rPr>
+          <w:rFonts w:ascii="Times New Roman" w:eastAsiaTheme="minorEastAsia" w:hAnsi="Times New Roman"/>
+          <w:sz w:val="20"/>
+          <w:lang w:eastAsia="zh-TW"/>
+        </w:rPr>
+        <w:t xml:space="preserve">s </w:t>
+      </w:r>
+      <w:r>
+        <w:rPr>
+          <w:rFonts w:ascii="Times New Roman" w:eastAsiaTheme="minorEastAsia" w:hAnsi="Times New Roman"/>
+          <w:sz w:val="20"/>
+          <w:lang w:eastAsia="zh-TW"/>
+        </w:rPr>
+        <w:t>feature</w:t>
+      </w:r>
+      <w:r>
+        <w:rPr>
+          <w:rFonts w:ascii="Times New Roman" w:eastAsiaTheme="minorEastAsia" w:hAnsi="Times New Roman"/>
+          <w:sz w:val="20"/>
+          <w:lang w:eastAsia="zh-TW"/>
+        </w:rPr>
+        <w:t>,</w:t>
+      </w:r>
+      <w:r>
+        <w:rPr>
+          <w:rFonts w:ascii="Times New Roman" w:eastAsiaTheme="minorEastAsia" w:hAnsi="Times New Roman"/>
+          <w:sz w:val="20"/>
+          <w:lang w:eastAsia="zh-TW"/>
+        </w:rPr>
+        <w:t xml:space="preserve"> </w:t>
+      </w:r>
+      <m:oMath>
+        <m:sSub>
+          <m:sSubPr>
+            <m:ctrlPr>
+              <w:rPr>
+                <w:rFonts w:ascii="Cambria Math" w:eastAsia="標楷體" w:hAnsi="Cambria Math"/>
+                <w:i/>
+              </w:rPr>
+            </m:ctrlPr>
+          </m:sSubPr>
+          <m:e>
+            <m:r>
+              <w:rPr>
+                <w:rFonts w:ascii="Cambria Math" w:eastAsia="標楷體" w:hAnsi="Cambria Math"/>
+              </w:rPr>
+              <m:t>w</m:t>
+            </m:r>
+          </m:e>
+          <m:sub>
+            <m:r>
+              <w:rPr>
+                <w:rFonts w:ascii="Cambria Math" w:eastAsia="標楷體" w:hAnsi="Cambria Math"/>
+              </w:rPr>
+              <m:t>i</m:t>
+            </m:r>
+          </m:sub>
+        </m:sSub>
+      </m:oMath>
+      <w:r>
+        <w:rPr>
+          <w:rFonts w:ascii="Times New Roman" w:eastAsiaTheme="minorEastAsia" w:hAnsi="Times New Roman"/>
+          <w:sz w:val="20"/>
+          <w:lang w:eastAsia="zh-TW"/>
+        </w:rPr>
+        <w:t xml:space="preserve"> is</w:t>
+      </w:r>
+      <w:r>
+        <w:rPr>
+          <w:rFonts w:ascii="Times New Roman" w:eastAsiaTheme="minorEastAsia" w:hAnsi="Times New Roman"/>
+          <w:sz w:val="20"/>
+          <w:lang w:eastAsia="zh-TW"/>
+        </w:rPr>
+        <w:t xml:space="preserve"> </w:t>
+      </w:r>
+      <w:r>
+        <w:rPr>
+          <w:rFonts w:ascii="Times New Roman" w:eastAsia="DFPOP-SB" w:hAnsi="Times New Roman"/>
+          <w:sz w:val="20"/>
+        </w:rPr>
+        <w:t>coefficient</w:t>
+      </w:r>
+      <w:r>
+        <w:rPr>
+          <w:rFonts w:ascii="Times New Roman" w:eastAsia="DFPOP-SB" w:hAnsi="Times New Roman"/>
+          <w:sz w:val="20"/>
+        </w:rPr>
+        <w:t xml:space="preserve">, </w:t>
+      </w:r>
+      <m:oMath>
+        <m:r>
+          <w:rPr>
+            <w:rFonts w:ascii="Cambria Math" w:eastAsia="標楷體" w:hAnsi="Cambria Math"/>
+          </w:rPr>
+          <m:t>b</m:t>
+        </m:r>
+      </m:oMath>
+      <w:r>
+        <w:rPr>
+          <w:rFonts w:ascii="Times New Roman" w:eastAsia="DFPOP-SB" w:hAnsi="Times New Roman"/>
+          <w:sz w:val="20"/>
+        </w:rPr>
+        <w:t xml:space="preserve"> is bias and </w:t>
+      </w:r>
+      <m:oMath>
+        <m:r>
+          <m:rPr>
+            <m:sty m:val="p"/>
+          </m:rPr>
+          <w:rPr>
+            <w:rFonts w:ascii="Cambria Math" w:eastAsia="標楷體" w:hAnsi="Cambria Math"/>
+          </w:rPr>
+          <m:t>y</m:t>
+        </m:r>
+      </m:oMath>
+      <w:r>
+        <w:rPr>
+          <w:rFonts w:ascii="Times New Roman" w:eastAsia="DFPOP-SB" w:hAnsi="Times New Roman"/>
+          <w:sz w:val="20"/>
+        </w:rPr>
+        <w:t xml:space="preserve"> is predict target.</w:t>
+      </w:r>
+    </w:p>
+    <w:p>
+      <w:pPr>
+        <w:spacing w:line="200" w:lineRule="atLeast"/>
+        <w:rPr>
+          <w:rFonts w:ascii="Times New Roman" w:eastAsia="DFPOP-SB" w:hAnsi="Times New Roman"/>
+          <w:sz w:val="20"/>
+        </w:rPr>
+      </w:pPr>
+    </w:p>
+    <w:p>
+      <w:pPr>
+        <w:spacing w:line="200" w:lineRule="atLeast"/>
+        <w:rPr>
+          <w:rFonts w:ascii="Times New Roman" w:eastAsia="DFPOP-SB" w:hAnsi="Times New Roman"/>
+          <w:i/>
+          <w:sz w:val="20"/>
+        </w:rPr>
+      </w:pPr>
+      <w:r>
+        <w:rPr>
+          <w:rFonts w:ascii="Times New Roman" w:eastAsia="DFPOP-SB" w:hAnsi="Times New Roman"/>
+          <w:i/>
+          <w:sz w:val="20"/>
+        </w:rPr>
+        <w:t xml:space="preserve">B. </w:t>
+      </w:r>
+      <w:r>
+        <w:rPr>
+          <w:rFonts w:ascii="Times New Roman" w:eastAsia="DFPOP-SB" w:hAnsi="Times New Roman"/>
+          <w:i/>
+          <w:sz w:val="20"/>
+        </w:rPr>
+        <w:t>Artificial neural network, ANN</w:t>
+      </w:r>
+    </w:p>
+    <w:p>
+      <w:pPr>
+        <w:spacing w:line="200" w:lineRule="atLeast"/>
+        <w:ind w:firstLine="180"/>
+        <w:rPr>
+          <w:rFonts w:ascii="Times New Roman" w:eastAsia="DFPOP-SB" w:hAnsi="Times New Roman"/>
+          <w:sz w:val="20"/>
+        </w:rPr>
+      </w:pPr>
+      <w:r>
+        <w:rPr>
+          <w:rFonts w:ascii="Times New Roman" w:eastAsia="DFPOP-SB" w:hAnsi="Times New Roman"/>
+          <w:sz w:val="20"/>
+        </w:rPr>
+        <w:t>T</w:t>
+      </w:r>
+      <w:r>
+        <w:rPr>
+          <w:rFonts w:ascii="Times New Roman" w:eastAsia="DFPOP-SB" w:hAnsi="Times New Roman"/>
+          <w:sz w:val="20"/>
+        </w:rPr>
+        <w:t xml:space="preserve">he computing power of computers has increased dramatically that computers can </w:t>
+      </w:r>
+      <w:r>
+        <w:rPr>
+          <w:rFonts w:ascii="Times New Roman" w:eastAsia="DFPOP-SB" w:hAnsi="Times New Roman"/>
+          <w:sz w:val="20"/>
+        </w:rPr>
+        <w:t>afford</w:t>
+      </w:r>
+      <w:r>
+        <w:rPr>
+          <w:rFonts w:ascii="Times New Roman" w:eastAsia="DFPOP-SB" w:hAnsi="Times New Roman"/>
+          <w:sz w:val="20"/>
+        </w:rPr>
+        <w:t xml:space="preserve"> the huge matrix computing capacity of neural network, resulting in the prevalence of machine learnin</w:t>
+      </w:r>
+      <w:r>
+        <w:rPr>
+          <w:rFonts w:ascii="Times New Roman" w:eastAsia="DFPOP-SB" w:hAnsi="Times New Roman"/>
+          <w:sz w:val="20"/>
+        </w:rPr>
+        <w:t>g</w:t>
+      </w:r>
+      <w:r>
+        <w:rPr>
+          <w:rFonts w:ascii="Times New Roman" w:eastAsia="DFPOP-SB" w:hAnsi="Times New Roman"/>
+          <w:sz w:val="20"/>
+        </w:rPr>
+        <w:t xml:space="preserve">. Neural networks can be applied to time series prediction and classifiers, which can input multiple features, and the types of data can be text, speech, video, etc. The number of neurons, the number of hidden layers, and the </w:t>
+      </w:r>
+      <w:r>
+        <w:rPr>
+          <w:rFonts w:ascii="Times New Roman" w:eastAsia="DFPOP-SB" w:hAnsi="Times New Roman"/>
+          <w:sz w:val="20"/>
+        </w:rPr>
+        <w:t>type</w:t>
+      </w:r>
+      <w:r>
+        <w:rPr>
+          <w:rFonts w:ascii="Times New Roman" w:eastAsia="DFPOP-SB" w:hAnsi="Times New Roman"/>
+          <w:sz w:val="20"/>
+        </w:rPr>
+        <w:t xml:space="preserve"> of </w:t>
+      </w:r>
+      <w:r>
+        <w:rPr>
+          <w:rFonts w:ascii="Times New Roman" w:eastAsia="DFPOP-SB" w:hAnsi="Times New Roman"/>
+          <w:sz w:val="20"/>
+        </w:rPr>
+        <w:t>activation</w:t>
+      </w:r>
+      <w:r>
+        <w:rPr>
+          <w:rFonts w:ascii="Times New Roman" w:eastAsia="DFPOP-SB" w:hAnsi="Times New Roman"/>
+          <w:sz w:val="20"/>
+        </w:rPr>
+        <w:t xml:space="preserve"> functions can be changed to achieve better prediction results.</w:t>
+      </w:r>
+    </w:p>
+    <w:p>
+      <w:pPr>
+        <w:spacing w:line="200" w:lineRule="atLeast"/>
+        <w:ind w:firstLine="180"/>
+        <w:rPr>
+          <w:rFonts w:ascii="Times New Roman" w:eastAsia="DFPOP-SB" w:hAnsi="Times New Roman"/>
+          <w:sz w:val="20"/>
+        </w:rPr>
+      </w:pPr>
+      <w:r>
+        <w:rPr>
+          <w:rFonts w:ascii="Times New Roman" w:eastAsia="DFPOP-SB" w:hAnsi="Times New Roman"/>
+          <w:sz w:val="20"/>
+        </w:rPr>
+        <w:t xml:space="preserve">The artificial neural network itself is </w:t>
+      </w:r>
+      <w:r>
+        <w:rPr>
+          <w:rFonts w:ascii="Times New Roman" w:eastAsia="DFPOP-SB" w:hAnsi="Times New Roman"/>
+          <w:sz w:val="20"/>
+        </w:rPr>
+        <w:t>b</w:t>
+      </w:r>
+      <w:r>
+        <w:rPr>
+          <w:rFonts w:ascii="Times New Roman" w:eastAsia="DFPOP-SB" w:hAnsi="Times New Roman"/>
+          <w:sz w:val="20"/>
+        </w:rPr>
+        <w:t xml:space="preserve">ackward </w:t>
+      </w:r>
+      <w:r>
+        <w:rPr>
+          <w:rFonts w:ascii="Times New Roman" w:eastAsia="DFPOP-SB" w:hAnsi="Times New Roman"/>
+          <w:sz w:val="20"/>
+        </w:rPr>
+        <w:t>p</w:t>
+      </w:r>
+      <w:r>
+        <w:rPr>
+          <w:rFonts w:ascii="Times New Roman" w:eastAsia="DFPOP-SB" w:hAnsi="Times New Roman"/>
+          <w:sz w:val="20"/>
+        </w:rPr>
+        <w:t xml:space="preserve">ropagation </w:t>
+      </w:r>
+      <w:r>
+        <w:rPr>
+          <w:rFonts w:ascii="Times New Roman" w:eastAsia="DFPOP-SB" w:hAnsi="Times New Roman"/>
+          <w:sz w:val="20"/>
+        </w:rPr>
+        <w:t>n</w:t>
+      </w:r>
+      <w:r>
+        <w:rPr>
+          <w:rFonts w:ascii="Times New Roman" w:eastAsia="DFPOP-SB" w:hAnsi="Times New Roman"/>
+          <w:sz w:val="20"/>
+        </w:rPr>
+        <w:t xml:space="preserve">eural </w:t>
+      </w:r>
+      <w:r>
+        <w:rPr>
+          <w:rFonts w:ascii="Times New Roman" w:eastAsia="DFPOP-SB" w:hAnsi="Times New Roman"/>
+          <w:sz w:val="20"/>
+        </w:rPr>
+        <w:t>n</w:t>
+      </w:r>
+      <w:r>
+        <w:rPr>
+          <w:rFonts w:ascii="Times New Roman" w:eastAsia="DFPOP-SB" w:hAnsi="Times New Roman"/>
+          <w:sz w:val="20"/>
+        </w:rPr>
+        <w:t xml:space="preserve">etwork because it updates the </w:t>
+      </w:r>
+      <w:r>
+        <w:rPr>
+          <w:rFonts w:ascii="Times New Roman" w:eastAsia="DFPOP-SB" w:hAnsi="Times New Roman"/>
+          <w:sz w:val="20"/>
+        </w:rPr>
+        <w:t>model by</w:t>
+      </w:r>
+      <w:r>
+        <w:rPr>
+          <w:rFonts w:ascii="Times New Roman" w:eastAsia="DFPOP-SB" w:hAnsi="Times New Roman"/>
+          <w:sz w:val="20"/>
+        </w:rPr>
+        <w:t xml:space="preserve"> </w:t>
+      </w:r>
+      <w:r>
+        <w:rPr>
+          <w:rFonts w:ascii="Times New Roman" w:eastAsia="DFPOP-SB" w:hAnsi="Times New Roman"/>
+          <w:sz w:val="20"/>
+        </w:rPr>
+        <w:t>minimize</w:t>
+      </w:r>
+      <w:r>
+        <w:rPr>
+          <w:rFonts w:ascii="Times New Roman" w:eastAsia="DFPOP-SB" w:hAnsi="Times New Roman"/>
+          <w:sz w:val="20"/>
+        </w:rPr>
+        <w:t xml:space="preserve"> the loss function by iterations, so that the model coefficients are updated in the direction of minimizing the loss function. It is characterized by fast iteration speed, high learning accuracy, and the ability to handle nonlinear relational data [9].</w:t>
+      </w:r>
+    </w:p>
+    <w:p>
+      <w:pPr>
+        <w:spacing w:line="200" w:lineRule="atLeast"/>
+        <w:rPr>
+          <w:rFonts w:ascii="Times New Roman" w:eastAsia="DFPOP-SB" w:hAnsi="Times New Roman"/>
+          <w:sz w:val="20"/>
+        </w:rPr>
+      </w:pPr>
+    </w:p>
+    <w:p>
+      <w:pPr>
+        <w:spacing w:line="200" w:lineRule="atLeast"/>
+        <w:rPr>
+          <w:rFonts w:ascii="Times New Roman" w:eastAsia="DFPOP-SB" w:hAnsi="Times New Roman"/>
+          <w:sz w:val="20"/>
+        </w:rPr>
+      </w:pPr>
+      <w:r>
+        <w:rPr>
+          <w:rFonts w:ascii="Times New Roman" w:eastAsia="DFPOP-SB" w:hAnsi="Times New Roman"/>
+          <w:i/>
+          <w:sz w:val="20"/>
+        </w:rPr>
+        <w:t xml:space="preserve">C. </w:t>
+      </w:r>
+      <w:r>
+        <w:rPr>
+          <w:rFonts w:ascii="Times New Roman" w:eastAsia="DFPOP-SB" w:hAnsi="Times New Roman"/>
+          <w:i/>
+          <w:sz w:val="20"/>
+        </w:rPr>
+        <w:t>News Sentiment Analysis</w:t>
+      </w:r>
+    </w:p>
+    <w:p>
+      <w:pPr>
+        <w:spacing w:line="200" w:lineRule="atLeast"/>
+        <w:rPr>
+          <w:rFonts w:ascii="Times New Roman" w:eastAsia="DFPOP-SB" w:hAnsi="Times New Roman"/>
+          <w:sz w:val="20"/>
+        </w:rPr>
+      </w:pPr>
+      <w:r>
+        <w:rPr>
+          <w:rFonts w:ascii="Times New Roman" w:eastAsia="DFPOP-SB" w:hAnsi="Times New Roman"/>
+          <w:sz w:val="20"/>
+        </w:rPr>
+        <w:t xml:space="preserve">    </w:t>
+      </w:r>
+      <w:r>
+        <w:rPr>
+          <w:rFonts w:ascii="Times New Roman" w:eastAsia="DFPOP-SB" w:hAnsi="Times New Roman"/>
+          <w:sz w:val="20"/>
+        </w:rPr>
+        <w:t>N</w:t>
+      </w:r>
+      <w:r>
+        <w:rPr>
+          <w:rFonts w:ascii="Times New Roman" w:eastAsia="DFPOP-SB" w:hAnsi="Times New Roman"/>
+          <w:sz w:val="20"/>
+        </w:rPr>
+        <w:t>ews</w:t>
+      </w:r>
+      <w:r>
+        <w:rPr>
+          <w:rFonts w:ascii="Times New Roman" w:eastAsia="DFPOP-SB" w:hAnsi="Times New Roman"/>
+          <w:sz w:val="20"/>
+        </w:rPr>
+        <w:t xml:space="preserve"> </w:t>
+      </w:r>
+      <w:r>
+        <w:rPr>
+          <w:rFonts w:ascii="Times New Roman" w:eastAsia="DFPOP-SB" w:hAnsi="Times New Roman"/>
+          <w:sz w:val="20"/>
+        </w:rPr>
+        <w:t>s</w:t>
+      </w:r>
+      <w:r>
+        <w:rPr>
+          <w:rFonts w:ascii="Times New Roman" w:eastAsia="DFPOP-SB" w:hAnsi="Times New Roman"/>
+          <w:sz w:val="20"/>
+        </w:rPr>
+        <w:t>entiment</w:t>
+      </w:r>
+      <w:r>
+        <w:rPr>
+          <w:rFonts w:ascii="Times New Roman" w:eastAsia="DFPOP-SB" w:hAnsi="Times New Roman"/>
+          <w:sz w:val="20"/>
+        </w:rPr>
+        <w:t xml:space="preserve"> can influence investors and cause market volatility [11]. News articles can reveal individual companies, the overall market situation, and have both short-term and long-term effects. By analyzing the news, we can get some useful information that can be used as a factor to influence the stock price.</w:t>
+      </w:r>
+    </w:p>
+    <w:p>
+      <w:pPr>
+        <w:spacing w:line="200" w:lineRule="atLeast"/>
+        <w:rPr>
+          <w:rFonts w:ascii="Times New Roman" w:eastAsia="DFPOP-SB" w:hAnsi="Times New Roman"/>
+          <w:sz w:val="20"/>
+        </w:rPr>
+      </w:pPr>
+    </w:p>
+    <w:p>
+      <w:pPr>
+        <w:spacing w:line="200" w:lineRule="atLeast"/>
         <w:rPr>
           <w:rFonts w:ascii="Times New Roman" w:eastAsia="DFPOP-SB" w:hAnsi="Times New Roman" w:hint="eastAsia"/>
           <w:sz w:val="20"/>
         </w:rPr>
+      </w:pPr>
+    </w:p>
+    <w:p>
+      <w:pPr>
+        <w:spacing w:line="200" w:lineRule="atLeast"/>
+        <w:rPr>
+          <w:rFonts w:ascii="Times New Roman" w:eastAsia="DFPOP-SB" w:hAnsi="Times New Roman"/>
+          <w:sz w:val="20"/>
+        </w:rPr>
+      </w:pPr>
+      <w:r>
+        <w:rPr>
+          <w:rFonts w:ascii="Times New Roman" w:eastAsia="DFPOP-SB" w:hAnsi="Times New Roman"/>
+          <w:i/>
+          <w:sz w:val="20"/>
+        </w:rPr>
+        <w:t>D</w:t>
+      </w:r>
+      <w:r>
+        <w:rPr>
+          <w:rFonts w:ascii="Times New Roman" w:eastAsia="DFPOP-SB" w:hAnsi="Times New Roman"/>
+          <w:i/>
+          <w:sz w:val="20"/>
+        </w:rPr>
+        <w:t xml:space="preserve">. </w:t>
+      </w:r>
+      <w:r>
+        <w:rPr>
+          <w:rFonts w:ascii="Times New Roman" w:eastAsia="DFPOP-SB" w:hAnsi="Times New Roman"/>
+          <w:i/>
+          <w:sz w:val="20"/>
+        </w:rPr>
+        <w:t xml:space="preserve">Dictionary-based </w:t>
+      </w:r>
+      <w:r>
+        <w:rPr>
+          <w:rFonts w:ascii="Times New Roman" w:eastAsia="DFPOP-SB" w:hAnsi="Times New Roman"/>
+          <w:i/>
+          <w:sz w:val="20"/>
+        </w:rPr>
+        <w:t>S</w:t>
+      </w:r>
+      <w:r>
+        <w:rPr>
+          <w:rFonts w:ascii="Times New Roman" w:eastAsia="DFPOP-SB" w:hAnsi="Times New Roman"/>
+          <w:i/>
+          <w:sz w:val="20"/>
+        </w:rPr>
+        <w:t xml:space="preserve">entiment </w:t>
+      </w:r>
+      <w:r>
+        <w:rPr>
+          <w:rFonts w:ascii="Times New Roman" w:eastAsia="DFPOP-SB" w:hAnsi="Times New Roman"/>
+          <w:i/>
+          <w:sz w:val="20"/>
+        </w:rPr>
+        <w:t>A</w:t>
+      </w:r>
+      <w:r>
+        <w:rPr>
+          <w:rFonts w:ascii="Times New Roman" w:eastAsia="DFPOP-SB" w:hAnsi="Times New Roman"/>
+          <w:i/>
+          <w:sz w:val="20"/>
+        </w:rPr>
+        <w:t>nalysis</w:t>
+      </w:r>
+    </w:p>
+    <w:p>
+      <w:pPr>
+        <w:spacing w:line="200" w:lineRule="atLeast"/>
+        <w:rPr>
+          <w:rFonts w:ascii="Times New Roman" w:eastAsia="DFPOP-SB" w:hAnsi="Times New Roman"/>
+          <w:sz w:val="20"/>
+        </w:rPr>
+      </w:pPr>
+      <w:r>
+        <w:rPr>
+          <w:rFonts w:ascii="Times New Roman" w:eastAsia="DFPOP-SB" w:hAnsi="Times New Roman"/>
+          <w:sz w:val="20"/>
+        </w:rPr>
+        <w:t xml:space="preserve">    </w:t>
+      </w:r>
+      <w:r>
+        <w:rPr>
+          <w:rFonts w:ascii="Times New Roman" w:eastAsia="DFPOP-SB" w:hAnsi="Times New Roman"/>
+          <w:sz w:val="20"/>
+        </w:rPr>
+        <w:t>Dictionar</w:t>
+      </w:r>
+      <w:r>
+        <w:rPr>
+          <w:rFonts w:ascii="Times New Roman" w:eastAsia="DFPOP-SB" w:hAnsi="Times New Roman"/>
+          <w:sz w:val="20"/>
+        </w:rPr>
+        <w:t>y</w:t>
+      </w:r>
+      <w:r>
+        <w:rPr>
+          <w:rFonts w:ascii="Times New Roman" w:eastAsia="DFPOP-SB" w:hAnsi="Times New Roman"/>
+          <w:sz w:val="20"/>
+        </w:rPr>
+        <w:t xml:space="preserve">-based </w:t>
+      </w:r>
+      <w:r>
+        <w:rPr>
+          <w:rFonts w:ascii="Times New Roman" w:eastAsia="DFPOP-SB" w:hAnsi="Times New Roman"/>
+          <w:sz w:val="20"/>
+        </w:rPr>
+        <w:t>s</w:t>
+      </w:r>
+      <w:r>
+        <w:rPr>
+          <w:rFonts w:ascii="Times New Roman" w:eastAsia="DFPOP-SB" w:hAnsi="Times New Roman"/>
+          <w:sz w:val="20"/>
+        </w:rPr>
+        <w:t xml:space="preserve">entiment </w:t>
+      </w:r>
+      <w:r>
+        <w:rPr>
+          <w:rFonts w:ascii="Times New Roman" w:eastAsia="DFPOP-SB" w:hAnsi="Times New Roman"/>
+          <w:sz w:val="20"/>
+        </w:rPr>
+        <w:t>a</w:t>
+      </w:r>
+      <w:r>
+        <w:rPr>
+          <w:rFonts w:ascii="Times New Roman" w:eastAsia="DFPOP-SB" w:hAnsi="Times New Roman"/>
+          <w:sz w:val="20"/>
+        </w:rPr>
+        <w:t xml:space="preserve">nalysis </w:t>
+      </w:r>
+      <w:r>
+        <w:rPr>
+          <w:rFonts w:ascii="Times New Roman" w:eastAsia="DFPOP-SB" w:hAnsi="Times New Roman"/>
+          <w:sz w:val="20"/>
+        </w:rPr>
+        <w:t>is</w:t>
+      </w:r>
+      <w:r>
+        <w:rPr>
+          <w:rFonts w:ascii="Times New Roman" w:eastAsia="DFPOP-SB" w:hAnsi="Times New Roman"/>
+          <w:sz w:val="20"/>
+        </w:rPr>
+        <w:t xml:space="preserve"> often used in literature as a feature extraction method. A dictionary contains words with specific features, and the more precise</w:t>
+      </w:r>
+      <w:r>
+        <w:rPr>
+          <w:rFonts w:ascii="Times New Roman" w:eastAsia="DFPOP-SB" w:hAnsi="Times New Roman"/>
+          <w:sz w:val="20"/>
+        </w:rPr>
+        <w:t xml:space="preserve"> word</w:t>
+      </w:r>
+      <w:r>
+        <w:rPr>
+          <w:rFonts w:ascii="Times New Roman" w:eastAsia="DFPOP-SB" w:hAnsi="Times New Roman"/>
+          <w:sz w:val="20"/>
+        </w:rPr>
+        <w:t xml:space="preserve"> is</w:t>
+      </w:r>
+      <w:r>
+        <w:rPr>
+          <w:rFonts w:ascii="Times New Roman" w:eastAsia="DFPOP-SB" w:hAnsi="Times New Roman"/>
+          <w:sz w:val="20"/>
+        </w:rPr>
+        <w:t xml:space="preserve">, the more precisely specific features </w:t>
+      </w:r>
+      <w:r>
+        <w:rPr>
+          <w:rFonts w:ascii="Times New Roman" w:eastAsia="DFPOP-SB" w:hAnsi="Times New Roman"/>
+          <w:sz w:val="20"/>
+        </w:rPr>
+        <w:t>in</w:t>
+      </w:r>
+      <w:r>
+        <w:rPr>
+          <w:rFonts w:ascii="Times New Roman" w:eastAsia="DFPOP-SB" w:hAnsi="Times New Roman"/>
+          <w:sz w:val="20"/>
+        </w:rPr>
+        <w:t xml:space="preserve"> a text can be extracted. </w:t>
+      </w:r>
+      <w:r>
+        <w:rPr>
+          <w:rFonts w:ascii="Times New Roman" w:eastAsia="DFPOP-SB" w:hAnsi="Times New Roman"/>
+          <w:sz w:val="20"/>
+        </w:rPr>
+        <w:t xml:space="preserve">Specific </w:t>
+      </w:r>
+      <w:r>
+        <w:rPr>
+          <w:rFonts w:ascii="Times New Roman" w:eastAsia="DFPOP-SB" w:hAnsi="Times New Roman"/>
+          <w:sz w:val="20"/>
+        </w:rPr>
+        <w:t>features</w:t>
+      </w:r>
+      <w:r>
+        <w:rPr>
+          <w:rFonts w:ascii="Times New Roman" w:eastAsia="DFPOP-SB" w:hAnsi="Times New Roman"/>
+          <w:sz w:val="20"/>
+        </w:rPr>
+        <w:t xml:space="preserve"> are often classified as positive or negative</w:t>
+      </w:r>
+      <w:r>
+        <w:rPr>
+          <w:rFonts w:ascii="Times New Roman" w:eastAsia="DFPOP-SB" w:hAnsi="Times New Roman"/>
+          <w:sz w:val="20"/>
+        </w:rPr>
+        <w:t>.</w:t>
+      </w:r>
+      <w:r>
+        <w:rPr>
+          <w:rFonts w:ascii="Times New Roman" w:eastAsia="DFPOP-SB" w:hAnsi="Times New Roman"/>
+          <w:sz w:val="20"/>
+        </w:rPr>
+        <w:t xml:space="preserve"> For example, in [10], the specific feature of the dictionary is stock price fluctuation, and the positive implication for stock market news is that the stock price is going up; the negative implication is that the stock price is going down</w:t>
+      </w:r>
+      <w:r>
+        <w:rPr>
+          <w:rFonts w:ascii="Times New Roman" w:eastAsia="DFPOP-SB" w:hAnsi="Times New Roman"/>
+          <w:sz w:val="20"/>
+        </w:rPr>
+        <w:t>.</w:t>
+      </w:r>
+      <w:r>
+        <w:rPr>
+          <w:rFonts w:ascii="Times New Roman" w:eastAsia="DFPOP-SB" w:hAnsi="Times New Roman"/>
+          <w:sz w:val="20"/>
+        </w:rPr>
         <w:t xml:space="preserve"> </w:t>
       </w:r>
       <w:r>
@@ -574,15 +2778,149 @@
           <w:rFonts w:ascii="Times New Roman" w:eastAsia="DFPOP-SB" w:hAnsi="Times New Roman"/>
           <w:sz w:val="20"/>
         </w:rPr>
-        <w:t>The instructions assume that you have computer desktop publishing</w:t>
-      </w:r>
-      <w:r>
-        <w:rPr>
-          <w:rFonts w:ascii="Times New Roman" w:eastAsia="DFPOP-SB" w:hAnsi="Times New Roman"/>
-          <w:sz w:val="20"/>
-        </w:rPr>
-        <w:t xml:space="preserve"> equipment with several fonts.</w:t>
-      </w:r>
+        <w:t>T</w:t>
+      </w:r>
+      <w:r>
+        <w:rPr>
+          <w:rFonts w:ascii="Times New Roman" w:eastAsia="DFPOP-SB" w:hAnsi="Times New Roman"/>
+          <w:sz w:val="20"/>
+        </w:rPr>
+        <w:t xml:space="preserve">he sentiment score is calculated from the word frequency, </w:t>
+      </w:r>
+      <w:r>
+        <w:rPr>
+          <w:rFonts w:ascii="Times New Roman" w:eastAsia="DFPOP-SB" w:hAnsi="Times New Roman"/>
+          <w:sz w:val="20"/>
+        </w:rPr>
+        <w:t>we predict stock price will go up</w:t>
+      </w:r>
+      <w:r>
+        <w:rPr>
+          <w:rFonts w:ascii="Times New Roman" w:eastAsia="DFPOP-SB" w:hAnsi="Times New Roman"/>
+          <w:sz w:val="20"/>
+        </w:rPr>
+        <w:t xml:space="preserve"> if the number of positive sentiment words </w:t>
+      </w:r>
+      <w:r>
+        <w:rPr>
+          <w:rFonts w:ascii="Times New Roman" w:eastAsia="DFPOP-SB" w:hAnsi="Times New Roman"/>
+          <w:sz w:val="20"/>
+        </w:rPr>
+        <w:t xml:space="preserve">deduct </w:t>
+      </w:r>
+      <w:r>
+        <w:rPr>
+          <w:rFonts w:ascii="Times New Roman" w:eastAsia="DFPOP-SB" w:hAnsi="Times New Roman"/>
+          <w:sz w:val="20"/>
+        </w:rPr>
+        <w:t>the number of</w:t>
+      </w:r>
+      <w:r>
+        <w:rPr>
+          <w:rFonts w:ascii="Times New Roman" w:eastAsia="DFPOP-SB" w:hAnsi="Times New Roman"/>
+          <w:sz w:val="20"/>
+        </w:rPr>
+        <w:t xml:space="preserve"> negative sentiment words &gt; 0, and</w:t>
+      </w:r>
+      <w:r>
+        <w:rPr>
+          <w:rFonts w:ascii="Times New Roman" w:eastAsia="DFPOP-SB" w:hAnsi="Times New Roman"/>
+          <w:sz w:val="20"/>
+        </w:rPr>
+        <w:t xml:space="preserve"> </w:t>
+      </w:r>
+      <w:r>
+        <w:rPr>
+          <w:rFonts w:ascii="Times New Roman" w:eastAsia="DFPOP-SB" w:hAnsi="Times New Roman"/>
+          <w:sz w:val="20"/>
+        </w:rPr>
+        <w:t>we predict stock price will go</w:t>
+      </w:r>
+      <w:r>
+        <w:rPr>
+          <w:rFonts w:ascii="Times New Roman" w:eastAsia="DFPOP-SB" w:hAnsi="Times New Roman"/>
+          <w:sz w:val="20"/>
+        </w:rPr>
+        <w:t xml:space="preserve"> down if the number of positive sentiment words </w:t>
+      </w:r>
+      <w:r>
+        <w:rPr>
+          <w:rFonts w:ascii="Times New Roman" w:eastAsia="DFPOP-SB" w:hAnsi="Times New Roman"/>
+          <w:sz w:val="20"/>
+        </w:rPr>
+        <w:t xml:space="preserve">deduct </w:t>
+      </w:r>
+      <w:r>
+        <w:rPr>
+          <w:rFonts w:ascii="Times New Roman" w:eastAsia="DFPOP-SB" w:hAnsi="Times New Roman"/>
+          <w:sz w:val="20"/>
+        </w:rPr>
+        <w:t xml:space="preserve">the number </w:t>
+      </w:r>
+      <w:r>
+        <w:rPr>
+          <w:rFonts w:ascii="Times New Roman" w:eastAsia="DFPOP-SB" w:hAnsi="Times New Roman"/>
+          <w:sz w:val="20"/>
+        </w:rPr>
+        <w:t>of</w:t>
+      </w:r>
+      <w:r>
+        <w:rPr>
+          <w:rFonts w:ascii="Times New Roman" w:eastAsia="DFPOP-SB" w:hAnsi="Times New Roman"/>
+          <w:sz w:val="20"/>
+        </w:rPr>
+        <w:t xml:space="preserve"> negative sentiment words &lt; 0. Both [10] and [14] used the same approach to extract sentiment features from texts</w:t>
+      </w:r>
+      <w:r>
+        <w:rPr>
+          <w:rFonts w:ascii="Times New Roman" w:eastAsia="DFPOP-SB" w:hAnsi="Times New Roman"/>
+          <w:sz w:val="20"/>
+        </w:rPr>
+        <w:t>.</w:t>
+      </w:r>
+      <w:r>
+        <w:rPr>
+          <w:rFonts w:ascii="Times New Roman" w:eastAsia="DFPOP-SB" w:hAnsi="Times New Roman"/>
+          <w:sz w:val="20"/>
+        </w:rPr>
+        <w:t xml:space="preserve">    </w:t>
+      </w:r>
+      <w:proofErr w:type="spellStart"/>
+      <w:r>
+        <w:rPr>
+          <w:rFonts w:ascii="Times New Roman" w:eastAsia="DFPOP-SB" w:hAnsi="Times New Roman"/>
+          <w:sz w:val="20"/>
+        </w:rPr>
+        <w:t>whie</w:t>
+      </w:r>
+      <w:proofErr w:type="spellEnd"/>
+    </w:p>
+    <w:p>
+      <w:pPr>
+        <w:spacing w:line="200" w:lineRule="atLeast"/>
+        <w:rPr>
+          <w:rFonts w:ascii="Times New Roman" w:eastAsia="DFPOP-SB" w:hAnsi="Times New Roman"/>
+          <w:sz w:val="20"/>
+        </w:rPr>
+      </w:pPr>
+    </w:p>
+    <w:p>
+      <w:pPr>
+        <w:spacing w:line="200" w:lineRule="atLeast"/>
+        <w:rPr>
+          <w:rFonts w:ascii="Times New Roman" w:eastAsia="DFPOP-SB" w:hAnsi="Times New Roman" w:hint="eastAsia"/>
+          <w:sz w:val="20"/>
+        </w:rPr>
+      </w:pPr>
+    </w:p>
+    <w:p>
+      <w:pPr>
+        <w:spacing w:line="200" w:lineRule="atLeast"/>
+        <w:rPr>
+          <w:rFonts w:ascii="Times New Roman" w:eastAsia="DFPOP-SB" w:hAnsi="Times New Roman" w:hint="eastAsia"/>
+          <w:sz w:val="20"/>
+        </w:rPr>
+      </w:pPr>
     </w:p>
     <w:p>
       <w:pPr>
@@ -590,44 +2928,78 @@
         <w:ind w:firstLine="180"/>
         <w:rPr>
           <w:rFonts w:ascii="Times New Roman" w:eastAsia="DFPOP-SB" w:hAnsi="Times New Roman"/>
-          <w:sz w:val="20"/>
-        </w:rPr>
-      </w:pPr>
-      <w:r>
-        <w:rPr>
-          <w:rFonts w:ascii="Times New Roman" w:eastAsia="DFPOP-SB" w:hAnsi="Times New Roman"/>
-          <w:sz w:val="20"/>
-        </w:rPr>
-        <w:t xml:space="preserve">Your goal is to simulate, as closely as possible, the usual appearance of published papers in the </w:t>
-      </w:r>
-      <w:r>
-        <w:rPr>
-          <w:rFonts w:ascii="Times New Roman" w:eastAsia="DFPOP-SB" w:hAnsi="Times New Roman"/>
-          <w:sz w:val="20"/>
-        </w:rPr>
-        <w:t xml:space="preserve">IEEE </w:t>
-      </w:r>
-      <w:r>
-        <w:rPr>
-          <w:rFonts w:ascii="Times New Roman" w:eastAsia="DFPOP-SB" w:hAnsi="Times New Roman"/>
-          <w:sz w:val="20"/>
-        </w:rPr>
-        <w:t>IC</w:t>
-      </w:r>
-      <w:r>
-        <w:rPr>
-          <w:rFonts w:ascii="Times New Roman" w:eastAsia="DFPOP-SB" w:hAnsi="Times New Roman"/>
-          <w:sz w:val="20"/>
-        </w:rPr>
-        <w:t>AM</w:t>
-      </w:r>
-      <w:r>
-        <w:rPr>
-          <w:rFonts w:ascii="Times New Roman" w:eastAsia="DFPOP-SB" w:hAnsi="Times New Roman"/>
-          <w:sz w:val="20"/>
-        </w:rPr>
-        <w:t>. These instructions have been prepared in the preferred format.</w:t>
-      </w:r>
+          <w:b/>
+          <w:sz w:val="20"/>
+        </w:rPr>
+      </w:pPr>
+      <w:r>
+        <w:rPr>
+          <w:rFonts w:ascii="Times New Roman" w:eastAsia="DFPOP-SB" w:hAnsi="Times New Roman"/>
+          <w:sz w:val="20"/>
+        </w:rPr>
+        <w:tab/>
+      </w:r>
+      <w:r>
+        <w:rPr>
+          <w:rFonts w:ascii="Times New Roman" w:eastAsia="DFPOP-SB" w:hAnsi="Times New Roman"/>
+          <w:sz w:val="20"/>
+        </w:rPr>
+        <w:tab/>
+      </w:r>
+      <w:r>
+        <w:rPr>
+          <w:rFonts w:ascii="Times New Roman" w:eastAsia="DFPOP-SB" w:hAnsi="Times New Roman"/>
+          <w:sz w:val="20"/>
+        </w:rPr>
+        <w:tab/>
+      </w:r>
+      <w:r>
+        <w:rPr>
+          <w:rFonts w:ascii="Times New Roman" w:eastAsia="DFPOP-SB" w:hAnsi="Times New Roman"/>
+          <w:sz w:val="20"/>
+        </w:rPr>
+        <w:tab/>
+      </w:r>
+      <w:r>
+        <w:rPr>
+          <w:rFonts w:ascii="Times New Roman" w:eastAsia="DFPOP-SB" w:hAnsi="Times New Roman"/>
+          <w:sz w:val="20"/>
+        </w:rPr>
+        <w:tab/>
+      </w:r>
+      <w:r>
+        <w:rPr>
+          <w:rFonts w:ascii="Times New Roman" w:eastAsia="DFPOP-SB" w:hAnsi="Times New Roman"/>
+          <w:sz w:val="20"/>
+        </w:rPr>
+        <w:tab/>
+      </w:r>
+      <w:r>
+        <w:rPr>
+          <w:rFonts w:ascii="Times New Roman" w:eastAsia="DFPOP-SB" w:hAnsi="Times New Roman"/>
+          <w:sz w:val="20"/>
+        </w:rPr>
+        <w:tab/>
+        <w:t xml:space="preserve">    </w:t>
+      </w:r>
+      <w:r>
+        <w:rPr>
+          <w:rFonts w:ascii="Times New Roman" w:eastAsia="DFPOP-SB" w:hAnsi="Times New Roman"/>
+          <w:b/>
+          <w:sz w:val="20"/>
+        </w:rPr>
+        <w:t>Research Method</w:t>
+      </w:r>
+    </w:p>
+    <w:p>
+      <w:pPr>
+        <w:spacing w:line="200" w:lineRule="atLeast"/>
+        <w:jc w:val="center"/>
+        <w:rPr>
+          <w:rFonts w:ascii="Times New Roman" w:eastAsia="DFPOP-SB" w:hAnsi="Times New Roman"/>
+          <w:sz w:val="20"/>
+        </w:rPr>
+      </w:pPr>
     </w:p>
     <w:p>
       <w:pPr>
@@ -638,83 +3010,49 @@
           <w:sz w:val="20"/>
         </w:rPr>
       </w:pPr>
-    </w:p>
-    <w:p>
-      <w:pPr>
-        <w:spacing w:line="200" w:lineRule="atLeast"/>
-        <w:jc w:val="center"/>
-        <w:rPr>
-          <w:rFonts w:ascii="Times New Roman" w:eastAsia="DFPOP-SB" w:hAnsi="Times New Roman"/>
-          <w:sz w:val="20"/>
-        </w:rPr>
-      </w:pPr>
-      <w:r>
-        <w:rPr>
-          <w:rFonts w:ascii="Times New Roman" w:eastAsia="DFPOP-SB" w:hAnsi="Times New Roman"/>
-          <w:b/>
-          <w:sz w:val="20"/>
-        </w:rPr>
-        <w:t>How to Format the Page</w:t>
-      </w:r>
-    </w:p>
-    <w:p>
-      <w:pPr>
-        <w:spacing w:line="200" w:lineRule="atLeast"/>
-        <w:rPr>
-          <w:rFonts w:ascii="Times New Roman" w:eastAsia="DFPOP-SB" w:hAnsi="Times New Roman"/>
-          <w:sz w:val="20"/>
-        </w:rPr>
-      </w:pPr>
-    </w:p>
-    <w:p>
-      <w:pPr>
-        <w:spacing w:line="200" w:lineRule="atLeast"/>
-        <w:rPr>
-          <w:rFonts w:ascii="Times New Roman" w:eastAsia="DFPOP-SB" w:hAnsi="Times New Roman"/>
-          <w:i/>
-          <w:sz w:val="20"/>
-        </w:rPr>
-      </w:pPr>
-      <w:r>
-        <w:rPr>
-          <w:rFonts w:ascii="Times New Roman" w:eastAsia="DFPOP-SB" w:hAnsi="Times New Roman"/>
-          <w:i/>
-          <w:sz w:val="20"/>
-        </w:rPr>
-        <w:t>A. Full-Size Copy</w:t>
-      </w:r>
-    </w:p>
-    <w:p>
-      <w:pPr>
-        <w:spacing w:line="200" w:lineRule="atLeast"/>
-        <w:ind w:firstLine="180"/>
-        <w:rPr>
-          <w:rFonts w:ascii="Times New Roman" w:eastAsia="DFPOP-SB" w:hAnsi="Times New Roman"/>
-          <w:sz w:val="20"/>
-        </w:rPr>
-      </w:pPr>
-      <w:r>
-        <w:rPr>
-          <w:rFonts w:ascii="Times New Roman" w:eastAsia="DFPOP-SB" w:hAnsi="Times New Roman"/>
-          <w:sz w:val="20"/>
-        </w:rPr>
-        <w:t>Prepare Camera-Ready paper in full size format, on A4 size or 8 1/</w:t>
+      <w:r>
+        <w:rPr>
+          <w:rFonts w:ascii="Times New Roman" w:eastAsia="DFPOP-SB" w:hAnsi="Times New Roman"/>
+          <w:sz w:val="20"/>
+        </w:rPr>
+        <w:t xml:space="preserve">Position figures and tables </w:t>
+      </w:r>
+      <w:r>
+        <w:rPr>
+          <w:rFonts w:ascii="Times New Roman" w:eastAsia="DFPOP-SB" w:hAnsi="Times New Roman"/>
+          <w:sz w:val="20"/>
+        </w:rPr>
+        <w:t>are at the second page</w:t>
+      </w:r>
+      <w:r>
+        <w:rPr>
+          <w:rFonts w:ascii="Times New Roman" w:eastAsia="DFPOP-SB" w:hAnsi="Times New Roman" w:hint="eastAsia"/>
+          <w:sz w:val="20"/>
+        </w:rPr>
+        <w:t>,</w:t>
+      </w:r>
+      <w:r>
+        <w:rPr>
+          <w:rFonts w:ascii="Times New Roman" w:eastAsia="DFPOP-SB" w:hAnsi="Times New Roman"/>
+          <w:sz w:val="20"/>
+        </w:rPr>
+        <w:t xml:space="preserve"> if possible. Large figures and tables may span both columns. Figure captions should be below the figures; table captions should be above the tables. Use the abbreviation (e.g., “Fig. </w:t>
       </w:r>
       <w:smartTag w:uri="urn:schemas-microsoft-com:office:smarttags" w:element="chmetcnv">
         <w:smartTagPr>
+          <w:attr w:name="UnitName" w:val="”"/>
+          <w:attr w:name="SourceValue" w:val="1"/>
+          <w:attr w:name="HasSpace" w:val="False"/>
+          <w:attr w:name="Negative" w:val="False"/>
+          <w:attr w:name="NumberType" w:val="1"/>
           <w:attr w:name="TCSC" w:val="0"/>
-          <w:attr w:name="NumberType" w:val="1"/>
-          <w:attr w:name="Negative" w:val="False"/>
-          <w:attr w:name="HasSpace" w:val="False"/>
-          <w:attr w:name="SourceValue" w:val="2"/>
-          <w:attr w:name="UnitName" w:val="”"/>
         </w:smartTagPr>
         <w:r>
           <w:rPr>
             <w:rFonts w:ascii="Times New Roman" w:eastAsia="DFPOP-SB" w:hAnsi="Times New Roman"/>
             <w:sz w:val="20"/>
           </w:rPr>
-          <w:t>2”</w:t>
+          <w:t>1”</w:t>
         </w:r>
       </w:smartTag>
       <w:r>
@@ -722,133 +3060,67 @@
           <w:rFonts w:ascii="Times New Roman" w:eastAsia="DFPOP-SB" w:hAnsi="Times New Roman"/>
           <w:sz w:val="20"/>
         </w:rPr>
-        <w:t xml:space="preserve"> x </w:t>
-      </w:r>
-      <w:smartTag w:uri="urn:schemas-microsoft-com:office:smarttags" w:element="chmetcnv">
-        <w:smartTagPr>
-          <w:attr w:name="TCSC" w:val="0"/>
-          <w:attr w:name="NumberType" w:val="1"/>
-          <w:attr w:name="Negative" w:val="False"/>
-          <w:attr w:name="HasSpace" w:val="False"/>
-          <w:attr w:name="SourceValue" w:val="11"/>
-          <w:attr w:name="UnitName" w:val="”"/>
-        </w:smartTagPr>
-        <w:r>
-          <w:rPr>
-            <w:rFonts w:ascii="Times New Roman" w:eastAsia="DFPOP-SB" w:hAnsi="Times New Roman"/>
-            <w:sz w:val="20"/>
-          </w:rPr>
-          <w:t>11”</w:t>
-        </w:r>
-      </w:smartTag>
-      <w:r>
-        <w:rPr>
-          <w:rFonts w:ascii="Times New Roman" w:eastAsia="DFPOP-SB" w:hAnsi="Times New Roman"/>
-          <w:sz w:val="20"/>
-        </w:rPr>
-        <w:t xml:space="preserve"> (</w:t>
-      </w:r>
-      <w:smartTag w:uri="urn:schemas-microsoft-com:office:smarttags" w:element="chmetcnv">
-        <w:smartTagPr>
-          <w:attr w:name="TCSC" w:val="0"/>
-          <w:attr w:name="NumberType" w:val="1"/>
-          <w:attr w:name="Negative" w:val="False"/>
-          <w:attr w:name="HasSpace" w:val="True"/>
-          <w:attr w:name="SourceValue" w:val="215.9"/>
-          <w:attr w:name="UnitName" w:val="mm"/>
-        </w:smartTagPr>
-        <w:r>
-          <w:rPr>
-            <w:rFonts w:ascii="Times New Roman" w:eastAsia="DFPOP-SB" w:hAnsi="Times New Roman"/>
-            <w:sz w:val="20"/>
-          </w:rPr>
-          <w:t>215</w:t>
-        </w:r>
-        <w:r>
-          <w:rPr>
-            <w:rFonts w:ascii="Times New Roman" w:eastAsia="DFPOP-SB" w:hAnsi="Times New Roman"/>
-            <w:sz w:val="20"/>
-          </w:rPr>
-          <w:t>.9</w:t>
-        </w:r>
-        <w:r>
-          <w:rPr>
-            <w:rFonts w:ascii="Times New Roman" w:eastAsia="DFPOP-SB" w:hAnsi="Times New Roman"/>
-            <w:sz w:val="20"/>
-          </w:rPr>
-          <w:t xml:space="preserve"> </w:t>
-        </w:r>
-        <w:r>
-          <w:rPr>
-            <w:rFonts w:ascii="Times New Roman" w:eastAsia="DFPOP-SB" w:hAnsi="Times New Roman"/>
-            <w:sz w:val="20"/>
-          </w:rPr>
-          <w:t>mm</w:t>
-        </w:r>
-      </w:smartTag>
-      <w:r>
-        <w:rPr>
-          <w:rFonts w:ascii="Times New Roman" w:eastAsia="DFPOP-SB" w:hAnsi="Times New Roman"/>
-          <w:sz w:val="20"/>
-        </w:rPr>
-        <w:t xml:space="preserve"> </w:t>
-      </w:r>
-      <w:r>
-        <w:rPr>
-          <w:rFonts w:ascii="Times New Roman" w:eastAsia="DFPOP-SB" w:hAnsi="Times New Roman"/>
-          <w:sz w:val="20"/>
-        </w:rPr>
-        <w:t xml:space="preserve">x </w:t>
-      </w:r>
-      <w:smartTag w:uri="urn:schemas-microsoft-com:office:smarttags" w:element="chmetcnv">
-        <w:smartTagPr>
-          <w:attr w:name="TCSC" w:val="0"/>
-          <w:attr w:name="NumberType" w:val="1"/>
-          <w:attr w:name="Negative" w:val="False"/>
-          <w:attr w:name="HasSpace" w:val="True"/>
-          <w:attr w:name="SourceValue" w:val="279.4"/>
-          <w:attr w:name="UnitName" w:val="mm"/>
-        </w:smartTagPr>
-        <w:r>
-          <w:rPr>
-            <w:rFonts w:ascii="Times New Roman" w:eastAsia="DFPOP-SB" w:hAnsi="Times New Roman"/>
-            <w:sz w:val="20"/>
-          </w:rPr>
-          <w:t>279</w:t>
-        </w:r>
-        <w:r>
-          <w:rPr>
-            <w:rFonts w:ascii="Times New Roman" w:eastAsia="DFPOP-SB" w:hAnsi="Times New Roman"/>
-            <w:sz w:val="20"/>
-          </w:rPr>
-          <w:t>.4</w:t>
-        </w:r>
-        <w:r>
-          <w:rPr>
-            <w:rFonts w:ascii="Times New Roman" w:eastAsia="DFPOP-SB" w:hAnsi="Times New Roman"/>
-            <w:sz w:val="20"/>
-          </w:rPr>
-          <w:t xml:space="preserve"> </w:t>
-        </w:r>
-        <w:r>
-          <w:rPr>
-            <w:rFonts w:ascii="Times New Roman" w:eastAsia="DFPOP-SB" w:hAnsi="Times New Roman"/>
-            <w:sz w:val="20"/>
-          </w:rPr>
-          <w:t>mm</w:t>
-        </w:r>
-      </w:smartTag>
-      <w:r>
-        <w:rPr>
-          <w:rFonts w:ascii="Times New Roman" w:eastAsia="DFPOP-SB" w:hAnsi="Times New Roman"/>
-          <w:sz w:val="20"/>
-        </w:rPr>
-        <w:t>) paper.</w:t>
-      </w:r>
-    </w:p>
-    <w:p>
-      <w:pPr>
-        <w:spacing w:line="200" w:lineRule="atLeast"/>
+        <w:t>) even at the beginning of a sentence.</w:t>
+      </w:r>
+    </w:p>
+    <w:p>
+      <w:pPr>
+        <w:spacing w:line="200" w:lineRule="atLeast"/>
+        <w:ind w:firstLine="180"/>
+        <w:rPr>
+          <w:rFonts w:ascii="Times New Roman" w:eastAsia="DFPOP-SB" w:hAnsi="Times New Roman"/>
+          <w:sz w:val="20"/>
+        </w:rPr>
+      </w:pPr>
+      <w:r>
+        <w:rPr>
+          <w:rFonts w:ascii="Times New Roman" w:eastAsia="DFPOP-SB" w:hAnsi="Times New Roman"/>
+          <w:sz w:val="20"/>
+        </w:rPr>
+        <w:t xml:space="preserve">All half-tone illustrations (pictures/photographs) should be clear black and white prints. Do not use photocopies. These illustrations should be furnished within the copy. Make certain to include a caption in the paper for the illustration as well as </w:t>
+      </w:r>
+      <w:r>
+        <w:rPr>
+          <w:rFonts w:ascii="Times New Roman" w:eastAsia="DFPOP-SB" w:hAnsi="Times New Roman"/>
+          <w:sz w:val="20"/>
+        </w:rPr>
+        <w:t>to label the illustration on the back.</w:t>
+      </w:r>
+    </w:p>
+    <w:p>
+      <w:pPr>
+        <w:spacing w:line="200" w:lineRule="atLeast"/>
+        <w:jc w:val="center"/>
+        <w:rPr>
+          <w:rFonts w:ascii="Times New Roman" w:eastAsia="DFPOP-SB" w:hAnsi="Times New Roman"/>
+          <w:b/>
+          <w:sz w:val="20"/>
+        </w:rPr>
+      </w:pPr>
+    </w:p>
+    <w:p>
+      <w:pPr>
+        <w:spacing w:line="200" w:lineRule="atLeast"/>
+        <w:jc w:val="center"/>
+        <w:rPr>
+          <w:rFonts w:ascii="Times New Roman" w:eastAsia="DFPOP-SB" w:hAnsi="Times New Roman"/>
+          <w:b/>
+          <w:sz w:val="20"/>
+        </w:rPr>
+      </w:pPr>
+      <w:r>
+        <w:rPr>
+          <w:rFonts w:ascii="Times New Roman" w:eastAsia="DFPOP-SB" w:hAnsi="Times New Roman"/>
+          <w:b/>
+          <w:sz w:val="20"/>
+        </w:rPr>
+        <w:t>Helpful Hints</w:t>
+      </w:r>
+    </w:p>
+    <w:p>
+      <w:pPr>
+        <w:spacing w:line="200" w:lineRule="atLeast"/>
+        <w:jc w:val="center"/>
         <w:rPr>
           <w:rFonts w:ascii="Times New Roman" w:eastAsia="DFPOP-SB" w:hAnsi="Times New Roman"/>
           <w:sz w:val="20"/>
@@ -870,7 +3142,7 @@
           <w:i/>
           <w:sz w:val="20"/>
         </w:rPr>
-        <w:t>B. Fonts</w:t>
+        <w:t>A. References</w:t>
       </w:r>
     </w:p>
     <w:p>
@@ -887,522 +3159,7 @@
           <w:rFonts w:ascii="Times New Roman" w:eastAsia="DFPOP-SB" w:hAnsi="Times New Roman"/>
           <w:sz w:val="20"/>
         </w:rPr>
-        <w:t>The best results will be obtained if your computer word-processor has several font sizes</w:t>
-      </w:r>
-      <w:r>
-        <w:rPr>
-          <w:rFonts w:ascii="Times New Roman" w:eastAsia="DFPOP-SB" w:hAnsi="Times New Roman"/>
-          <w:sz w:val="20"/>
-        </w:rPr>
-        <w:t xml:space="preserve">. </w:t>
-      </w:r>
-      <w:r>
-        <w:rPr>
-          <w:rFonts w:ascii="Times New Roman" w:hAnsi="Times New Roman"/>
-          <w:sz w:val="20"/>
-        </w:rPr>
-        <w:t>Table I</w:t>
-      </w:r>
-      <w:r>
-        <w:rPr>
-          <w:rFonts w:ascii="Times New Roman" w:hAnsi="Times New Roman"/>
-          <w:sz w:val="20"/>
-        </w:rPr>
-        <w:t xml:space="preserve"> recommends all the font sizes for your reference</w:t>
-      </w:r>
-      <w:r>
-        <w:rPr>
-          <w:rFonts w:ascii="Times New Roman" w:eastAsia="DFPOP-SB" w:hAnsi="Times New Roman"/>
-          <w:sz w:val="20"/>
-        </w:rPr>
-        <w:t>. A</w:t>
-      </w:r>
-      <w:r>
-        <w:rPr>
-          <w:rFonts w:ascii="Times New Roman" w:eastAsia="DFPOP-SB" w:hAnsi="Times New Roman"/>
-          <w:sz w:val="20"/>
-        </w:rPr>
-        <w:t xml:space="preserve">s an aid to gauging font size, 1 point is about </w:t>
-      </w:r>
-      <w:smartTag w:uri="urn:schemas-microsoft-com:office:smarttags" w:element="chmetcnv">
-        <w:smartTagPr>
-          <w:attr w:name="TCSC" w:val="0"/>
-          <w:attr w:name="NumberType" w:val="1"/>
-          <w:attr w:name="Negative" w:val="False"/>
-          <w:attr w:name="HasSpace" w:val="True"/>
-          <w:attr w:name="SourceValue" w:val="0.35"/>
-          <w:attr w:name="UnitName" w:val="mm"/>
-        </w:smartTagPr>
-        <w:r>
-          <w:rPr>
-            <w:rFonts w:ascii="Times New Roman" w:eastAsia="DFPOP-SB" w:hAnsi="Times New Roman"/>
-            <w:sz w:val="20"/>
-          </w:rPr>
-          <w:t>0.35 mm</w:t>
-        </w:r>
-      </w:smartTag>
-      <w:r>
-        <w:rPr>
-          <w:rFonts w:ascii="Times New Roman" w:eastAsia="DFPOP-SB" w:hAnsi="Times New Roman"/>
-          <w:sz w:val="20"/>
-        </w:rPr>
-        <w:t>. Use a proportional, serif font such as Times or Dutch Roman.</w:t>
-      </w:r>
-    </w:p>
-    <w:p>
-      <w:pPr>
-        <w:spacing w:line="200" w:lineRule="atLeast"/>
-        <w:rPr>
-          <w:rFonts w:ascii="Times New Roman" w:eastAsia="DFPOP-SB" w:hAnsi="Times New Roman"/>
-          <w:sz w:val="20"/>
-        </w:rPr>
-      </w:pPr>
-    </w:p>
-    <w:p>
-      <w:pPr>
-        <w:spacing w:line="200" w:lineRule="atLeast"/>
-        <w:rPr>
-          <w:rFonts w:ascii="Times New Roman" w:eastAsia="DFPOP-SB" w:hAnsi="Times New Roman"/>
-          <w:sz w:val="20"/>
-        </w:rPr>
-      </w:pPr>
-      <w:r>
-        <w:rPr>
-          <w:rFonts w:ascii="Times New Roman" w:eastAsia="DFPOP-SB" w:hAnsi="Times New Roman"/>
-          <w:i/>
-          <w:sz w:val="20"/>
-        </w:rPr>
-        <w:t>C. Formats</w:t>
-      </w:r>
-    </w:p>
-    <w:p>
-      <w:pPr>
-        <w:spacing w:line="200" w:lineRule="atLeast"/>
-        <w:rPr>
-          <w:rFonts w:ascii="Times New Roman" w:eastAsia="DFPOP-SB" w:hAnsi="Times New Roman"/>
-          <w:sz w:val="20"/>
-        </w:rPr>
-      </w:pPr>
-      <w:r>
-        <w:rPr>
-          <w:rFonts w:ascii="Times New Roman" w:eastAsia="DFPOP-SB" w:hAnsi="Times New Roman"/>
-          <w:sz w:val="20"/>
-        </w:rPr>
-        <w:t xml:space="preserve">    </w:t>
-      </w:r>
-      <w:r>
-        <w:rPr>
-          <w:rFonts w:ascii="Times New Roman" w:eastAsia="DFPOP-SB" w:hAnsi="Times New Roman"/>
-          <w:sz w:val="20"/>
-        </w:rPr>
-        <w:t xml:space="preserve">In formatting your A4-size paper, set top margin to </w:t>
-      </w:r>
-      <w:smartTag w:uri="urn:schemas-microsoft-com:office:smarttags" w:element="chmetcnv">
-        <w:smartTagPr>
-          <w:attr w:name="TCSC" w:val="0"/>
-          <w:attr w:name="NumberType" w:val="1"/>
-          <w:attr w:name="Negative" w:val="False"/>
-          <w:attr w:name="HasSpace" w:val="True"/>
-          <w:attr w:name="SourceValue" w:val="20"/>
-          <w:attr w:name="UnitName" w:val="mm"/>
-        </w:smartTagPr>
-        <w:r>
-          <w:rPr>
-            <w:rFonts w:ascii="Times New Roman" w:eastAsia="DFPOP-SB" w:hAnsi="Times New Roman"/>
-            <w:sz w:val="20"/>
-          </w:rPr>
-          <w:t>20 mm</w:t>
-        </w:r>
-      </w:smartTag>
-      <w:r>
-        <w:rPr>
-          <w:rFonts w:ascii="Times New Roman" w:eastAsia="DFPOP-SB" w:hAnsi="Times New Roman"/>
-          <w:sz w:val="20"/>
-        </w:rPr>
-        <w:t xml:space="preserve"> (0.79 inches), bottom margin to </w:t>
-      </w:r>
-      <w:smartTag w:uri="urn:schemas-microsoft-com:office:smarttags" w:element="chmetcnv">
-        <w:smartTagPr>
-          <w:attr w:name="TCSC" w:val="0"/>
-          <w:attr w:name="NumberType" w:val="1"/>
-          <w:attr w:name="Negative" w:val="False"/>
-          <w:attr w:name="HasSpace" w:val="True"/>
-          <w:attr w:name="SourceValue" w:val="25"/>
-          <w:attr w:name="UnitName" w:val="mm"/>
-        </w:smartTagPr>
-        <w:r>
-          <w:rPr>
-            <w:rFonts w:ascii="Times New Roman" w:eastAsia="DFPOP-SB" w:hAnsi="Times New Roman"/>
-            <w:sz w:val="20"/>
-          </w:rPr>
-          <w:t>25 mm</w:t>
-        </w:r>
-      </w:smartTag>
-      <w:r>
-        <w:rPr>
-          <w:rFonts w:ascii="Times New Roman" w:eastAsia="DFPOP-SB" w:hAnsi="Times New Roman"/>
-          <w:sz w:val="20"/>
-        </w:rPr>
-        <w:t xml:space="preserve"> (0.98 inches), left margin to </w:t>
-      </w:r>
-      <w:smartTag w:uri="urn:schemas-microsoft-com:office:smarttags" w:element="chmetcnv">
-        <w:smartTagPr>
-          <w:attr w:name="TCSC" w:val="0"/>
-          <w:attr w:name="NumberType" w:val="1"/>
-          <w:attr w:name="Negative" w:val="False"/>
-          <w:attr w:name="HasSpace" w:val="True"/>
-          <w:attr w:name="SourceValue" w:val="14"/>
-          <w:attr w:name="UnitName" w:val="mm"/>
-        </w:smartTagPr>
-        <w:r>
-          <w:rPr>
-            <w:rFonts w:ascii="Times New Roman" w:eastAsia="DFPOP-SB" w:hAnsi="Times New Roman"/>
-            <w:sz w:val="20"/>
-          </w:rPr>
-          <w:t>14 mm</w:t>
-        </w:r>
-      </w:smartTag>
-      <w:r>
-        <w:rPr>
-          <w:rFonts w:ascii="Times New Roman" w:eastAsia="DFPOP-SB" w:hAnsi="Times New Roman"/>
-          <w:sz w:val="20"/>
-        </w:rPr>
-        <w:t xml:space="preserve"> (0.55 inches) and right margin to </w:t>
-      </w:r>
-      <w:smartTag w:uri="urn:schemas-microsoft-com:office:smarttags" w:element="chmetcnv">
-        <w:smartTagPr>
-          <w:attr w:name="TCSC" w:val="0"/>
-          <w:attr w:name="NumberType" w:val="1"/>
-          <w:attr w:name="Negative" w:val="False"/>
-          <w:attr w:name="HasSpace" w:val="True"/>
-          <w:attr w:name="SourceValue" w:val="15"/>
-          <w:attr w:name="UnitName" w:val="mm"/>
-        </w:smartTagPr>
-        <w:r>
-          <w:rPr>
-            <w:rFonts w:ascii="Times New Roman" w:eastAsia="DFPOP-SB" w:hAnsi="Times New Roman"/>
-            <w:sz w:val="20"/>
-          </w:rPr>
-          <w:t>15 mm</w:t>
-        </w:r>
-      </w:smartTag>
-      <w:r>
-        <w:rPr>
-          <w:rFonts w:ascii="Times New Roman" w:eastAsia="DFPOP-SB" w:hAnsi="Times New Roman"/>
-          <w:sz w:val="20"/>
-        </w:rPr>
-        <w:t xml:space="preserve"> (0.59</w:t>
-      </w:r>
-      <w:r>
-        <w:rPr>
-          <w:rFonts w:ascii="Times New Roman" w:eastAsia="DFPOP-SB" w:hAnsi="Times New Roman"/>
-          <w:sz w:val="20"/>
-        </w:rPr>
-        <w:t xml:space="preserve"> </w:t>
-      </w:r>
-      <w:r>
-        <w:rPr>
-          <w:rFonts w:ascii="Times New Roman" w:eastAsia="DFPOP-SB" w:hAnsi="Times New Roman"/>
-          <w:sz w:val="20"/>
-        </w:rPr>
-        <w:t>inches).  If you are using paper 8 1/</w:t>
-      </w:r>
-      <w:smartTag w:uri="urn:schemas-microsoft-com:office:smarttags" w:element="chmetcnv">
-        <w:smartTagPr>
-          <w:attr w:name="TCSC" w:val="0"/>
-          <w:attr w:name="NumberType" w:val="1"/>
-          <w:attr w:name="Negative" w:val="False"/>
-          <w:attr w:name="HasSpace" w:val="False"/>
-          <w:attr w:name="SourceValue" w:val="2"/>
-          <w:attr w:name="UnitName" w:val="”"/>
-        </w:smartTagPr>
-        <w:r>
-          <w:rPr>
-            <w:rFonts w:ascii="Times New Roman" w:eastAsia="DFPOP-SB" w:hAnsi="Times New Roman"/>
-            <w:sz w:val="20"/>
-          </w:rPr>
-          <w:t>2”</w:t>
-        </w:r>
-      </w:smartTag>
-      <w:r>
-        <w:rPr>
-          <w:rFonts w:ascii="Times New Roman" w:eastAsia="DFPOP-SB" w:hAnsi="Times New Roman"/>
-          <w:sz w:val="20"/>
-        </w:rPr>
-        <w:t xml:space="preserve"> x </w:t>
-      </w:r>
-      <w:smartTag w:uri="urn:schemas-microsoft-com:office:smarttags" w:element="chmetcnv">
-        <w:smartTagPr>
-          <w:attr w:name="TCSC" w:val="0"/>
-          <w:attr w:name="NumberType" w:val="1"/>
-          <w:attr w:name="Negative" w:val="False"/>
-          <w:attr w:name="HasSpace" w:val="False"/>
-          <w:attr w:name="SourceValue" w:val="11"/>
-          <w:attr w:name="UnitName" w:val="”"/>
-        </w:smartTagPr>
-        <w:r>
-          <w:rPr>
-            <w:rFonts w:ascii="Times New Roman" w:eastAsia="DFPOP-SB" w:hAnsi="Times New Roman"/>
-            <w:sz w:val="20"/>
-          </w:rPr>
-          <w:t>11”</w:t>
-        </w:r>
-      </w:smartTag>
-      <w:r>
-        <w:rPr>
-          <w:rFonts w:ascii="Times New Roman" w:eastAsia="DFPOP-SB" w:hAnsi="Times New Roman"/>
-          <w:sz w:val="20"/>
-        </w:rPr>
-        <w:t xml:space="preserve">, set the top </w:t>
-      </w:r>
-      <w:r>
-        <w:rPr>
-          <w:rFonts w:ascii="Times New Roman" w:eastAsia="DFPOP-SB" w:hAnsi="Times New Roman"/>
-          <w:sz w:val="20"/>
-        </w:rPr>
-        <w:t xml:space="preserve">margin to </w:t>
-      </w:r>
-      <w:smartTag w:uri="urn:schemas-microsoft-com:office:smarttags" w:element="chmetcnv">
-        <w:smartTagPr>
-          <w:attr w:name="TCSC" w:val="0"/>
-          <w:attr w:name="NumberType" w:val="1"/>
-          <w:attr w:name="Negative" w:val="False"/>
-          <w:attr w:name="HasSpace" w:val="True"/>
-          <w:attr w:name="SourceValue" w:val="10"/>
-          <w:attr w:name="UnitName" w:val="mm"/>
-        </w:smartTagPr>
-        <w:r>
-          <w:rPr>
-            <w:rFonts w:ascii="Times New Roman" w:eastAsia="DFPOP-SB" w:hAnsi="Times New Roman"/>
-            <w:sz w:val="20"/>
-          </w:rPr>
-          <w:t>10 mm</w:t>
-        </w:r>
-      </w:smartTag>
-      <w:r>
-        <w:rPr>
-          <w:rFonts w:ascii="Times New Roman" w:eastAsia="DFPOP-SB" w:hAnsi="Times New Roman"/>
-          <w:sz w:val="20"/>
-        </w:rPr>
-        <w:t xml:space="preserve"> (0.</w:t>
-      </w:r>
-      <w:r>
-        <w:rPr>
-          <w:rFonts w:ascii="Times New Roman" w:eastAsia="DFPOP-SB" w:hAnsi="Times New Roman"/>
-          <w:sz w:val="20"/>
-        </w:rPr>
-        <w:t xml:space="preserve">39 </w:t>
-      </w:r>
-      <w:r>
-        <w:rPr>
-          <w:rFonts w:ascii="Times New Roman" w:eastAsia="DFPOP-SB" w:hAnsi="Times New Roman"/>
-          <w:sz w:val="20"/>
-        </w:rPr>
-        <w:t xml:space="preserve">inches), bottom margin to </w:t>
-      </w:r>
-      <w:smartTag w:uri="urn:schemas-microsoft-com:office:smarttags" w:element="chmetcnv">
-        <w:smartTagPr>
-          <w:attr w:name="TCSC" w:val="0"/>
-          <w:attr w:name="NumberType" w:val="1"/>
-          <w:attr w:name="Negative" w:val="False"/>
-          <w:attr w:name="HasSpace" w:val="True"/>
-          <w:attr w:name="SourceValue" w:val="17.4"/>
-          <w:attr w:name="UnitName" w:val="mm"/>
-        </w:smartTagPr>
-        <w:r>
-          <w:rPr>
-            <w:rFonts w:ascii="Times New Roman" w:eastAsia="DFPOP-SB" w:hAnsi="Times New Roman"/>
-            <w:sz w:val="20"/>
-          </w:rPr>
-          <w:t>1</w:t>
-        </w:r>
-        <w:r>
-          <w:rPr>
-            <w:rFonts w:ascii="Times New Roman" w:eastAsia="DFPOP-SB" w:hAnsi="Times New Roman"/>
-            <w:sz w:val="20"/>
-          </w:rPr>
-          <w:t>7.4</w:t>
-        </w:r>
-        <w:r>
-          <w:rPr>
-            <w:rFonts w:ascii="Times New Roman" w:eastAsia="DFPOP-SB" w:hAnsi="Times New Roman"/>
-            <w:sz w:val="20"/>
-          </w:rPr>
-          <w:t xml:space="preserve"> mm</w:t>
-        </w:r>
-      </w:smartTag>
-      <w:r>
-        <w:rPr>
-          <w:rFonts w:ascii="Times New Roman" w:eastAsia="DFPOP-SB" w:hAnsi="Times New Roman"/>
-          <w:sz w:val="20"/>
-        </w:rPr>
-        <w:t xml:space="preserve"> (0.</w:t>
-      </w:r>
-      <w:r>
-        <w:rPr>
-          <w:rFonts w:ascii="Times New Roman" w:eastAsia="DFPOP-SB" w:hAnsi="Times New Roman"/>
-          <w:sz w:val="20"/>
-        </w:rPr>
-        <w:t>69</w:t>
-      </w:r>
-      <w:r>
-        <w:rPr>
-          <w:rFonts w:ascii="Times New Roman" w:eastAsia="DFPOP-SB" w:hAnsi="Times New Roman"/>
-          <w:sz w:val="20"/>
-        </w:rPr>
-        <w:t xml:space="preserve"> inches)</w:t>
-      </w:r>
-      <w:r>
-        <w:rPr>
-          <w:rFonts w:ascii="Times New Roman" w:eastAsia="DFPOP-SB" w:hAnsi="Times New Roman"/>
-          <w:sz w:val="20"/>
-        </w:rPr>
-        <w:t>,</w:t>
-      </w:r>
-      <w:r>
-        <w:rPr>
-          <w:rFonts w:ascii="Times New Roman" w:eastAsia="DFPOP-SB" w:hAnsi="Times New Roman"/>
-          <w:sz w:val="20"/>
-        </w:rPr>
-        <w:t xml:space="preserve"> left  margin to </w:t>
-      </w:r>
-      <w:smartTag w:uri="urn:schemas-microsoft-com:office:smarttags" w:element="chmetcnv">
-        <w:smartTagPr>
-          <w:attr w:name="TCSC" w:val="0"/>
-          <w:attr w:name="NumberType" w:val="1"/>
-          <w:attr w:name="Negative" w:val="False"/>
-          <w:attr w:name="HasSpace" w:val="True"/>
-          <w:attr w:name="SourceValue" w:val="17"/>
-          <w:attr w:name="UnitName" w:val="mm"/>
-        </w:smartTagPr>
-        <w:r>
-          <w:rPr>
-            <w:rFonts w:ascii="Times New Roman" w:eastAsia="DFPOP-SB" w:hAnsi="Times New Roman"/>
-            <w:sz w:val="20"/>
-          </w:rPr>
-          <w:t>17 mm</w:t>
-        </w:r>
-      </w:smartTag>
-      <w:r>
-        <w:rPr>
-          <w:rFonts w:ascii="Times New Roman" w:eastAsia="DFPOP-SB" w:hAnsi="Times New Roman"/>
-          <w:sz w:val="20"/>
-        </w:rPr>
-        <w:t xml:space="preserve"> (0.6</w:t>
-      </w:r>
-      <w:r>
-        <w:rPr>
-          <w:rFonts w:ascii="Times New Roman" w:eastAsia="DFPOP-SB" w:hAnsi="Times New Roman"/>
-          <w:sz w:val="20"/>
-        </w:rPr>
-        <w:t>7</w:t>
-      </w:r>
-      <w:r>
-        <w:rPr>
-          <w:rFonts w:ascii="Times New Roman" w:eastAsia="DFPOP-SB" w:hAnsi="Times New Roman"/>
-          <w:sz w:val="20"/>
-        </w:rPr>
-        <w:t xml:space="preserve"> inches)</w:t>
-      </w:r>
-      <w:r>
-        <w:rPr>
-          <w:rFonts w:ascii="Times New Roman" w:eastAsia="DFPOP-SB" w:hAnsi="Times New Roman"/>
-          <w:sz w:val="20"/>
-        </w:rPr>
-        <w:t xml:space="preserve"> and right margin to </w:t>
-      </w:r>
-      <w:smartTag w:uri="urn:schemas-microsoft-com:office:smarttags" w:element="chmetcnv">
-        <w:smartTagPr>
-          <w:attr w:name="TCSC" w:val="0"/>
-          <w:attr w:name="NumberType" w:val="1"/>
-          <w:attr w:name="Negative" w:val="False"/>
-          <w:attr w:name="HasSpace" w:val="True"/>
-          <w:attr w:name="SourceValue" w:val="17.9"/>
-          <w:attr w:name="UnitName" w:val="mm"/>
-        </w:smartTagPr>
-        <w:r>
-          <w:rPr>
-            <w:rFonts w:ascii="Times New Roman" w:eastAsia="DFPOP-SB" w:hAnsi="Times New Roman"/>
-            <w:sz w:val="20"/>
-          </w:rPr>
-          <w:t>17.9 mm</w:t>
-        </w:r>
-      </w:smartTag>
-      <w:r>
-        <w:rPr>
-          <w:rFonts w:ascii="Times New Roman" w:eastAsia="DFPOP-SB" w:hAnsi="Times New Roman"/>
-          <w:sz w:val="20"/>
-        </w:rPr>
-        <w:t xml:space="preserve"> (0.70 inches)</w:t>
-      </w:r>
-      <w:r>
-        <w:rPr>
-          <w:rFonts w:ascii="Times New Roman" w:eastAsia="DFPOP-SB" w:hAnsi="Times New Roman"/>
-          <w:sz w:val="20"/>
-        </w:rPr>
-        <w:t xml:space="preserve">. The column width is </w:t>
-      </w:r>
-      <w:smartTag w:uri="urn:schemas-microsoft-com:office:smarttags" w:element="chmetcnv">
-        <w:smartTagPr>
-          <w:attr w:name="TCSC" w:val="0"/>
-          <w:attr w:name="NumberType" w:val="1"/>
-          <w:attr w:name="Negative" w:val="False"/>
-          <w:attr w:name="HasSpace" w:val="True"/>
-          <w:attr w:name="SourceValue" w:val="88"/>
-          <w:attr w:name="UnitName" w:val="mm"/>
-        </w:smartTagPr>
-        <w:r>
-          <w:rPr>
-            <w:rFonts w:ascii="Times New Roman" w:eastAsia="DFPOP-SB" w:hAnsi="Times New Roman"/>
-            <w:sz w:val="20"/>
-          </w:rPr>
-          <w:t>88 mm</w:t>
-        </w:r>
-      </w:smartTag>
-      <w:r>
-        <w:rPr>
-          <w:rFonts w:ascii="Times New Roman" w:eastAsia="DFPOP-SB" w:hAnsi="Times New Roman"/>
-          <w:sz w:val="20"/>
-        </w:rPr>
-        <w:t xml:space="preserve"> (3.46 inches) with </w:t>
-      </w:r>
-      <w:smartTag w:uri="urn:schemas-microsoft-com:office:smarttags" w:element="chmetcnv">
-        <w:smartTagPr>
-          <w:attr w:name="TCSC" w:val="0"/>
-          <w:attr w:name="NumberType" w:val="1"/>
-          <w:attr w:name="Negative" w:val="False"/>
-          <w:attr w:name="HasSpace" w:val="True"/>
-          <w:attr w:name="SourceValue" w:val="5"/>
-          <w:attr w:name="UnitName" w:val="mm"/>
-        </w:smartTagPr>
-        <w:r>
-          <w:rPr>
-            <w:rFonts w:ascii="Times New Roman" w:eastAsia="DFPOP-SB" w:hAnsi="Times New Roman"/>
-            <w:sz w:val="20"/>
-          </w:rPr>
-          <w:t>5 mm</w:t>
-        </w:r>
-      </w:smartTag>
-      <w:r>
-        <w:rPr>
-          <w:rFonts w:ascii="Times New Roman" w:eastAsia="DFPOP-SB" w:hAnsi="Times New Roman"/>
-          <w:sz w:val="20"/>
-        </w:rPr>
-        <w:t xml:space="preserve"> (0.2</w:t>
-      </w:r>
-      <w:r>
-        <w:rPr>
-          <w:rFonts w:ascii="Times New Roman" w:eastAsia="DFPOP-SB" w:hAnsi="Times New Roman"/>
-          <w:sz w:val="20"/>
-        </w:rPr>
-        <w:t>0</w:t>
-      </w:r>
-      <w:r>
-        <w:rPr>
-          <w:rFonts w:ascii="Times New Roman" w:eastAsia="DFPOP-SB" w:hAnsi="Times New Roman"/>
-          <w:sz w:val="20"/>
-        </w:rPr>
-        <w:t xml:space="preserve"> inches) </w:t>
+        <w:t>List and number all references at the end of the paper. When referring to them in the text, type the corre</w:t>
       </w:r>
       <w:smartTag w:uri="urn:schemas-microsoft-com:office:smarttags" w:element="PersonName">
         <w:r>
@@ -1418,60 +3175,163 @@
           <w:rFonts w:ascii="Times New Roman" w:eastAsia="DFPOP-SB" w:hAnsi="Times New Roman"/>
           <w:sz w:val="20"/>
         </w:rPr>
-        <w:t>ace between the two columns.</w:t>
-      </w:r>
-    </w:p>
-    <w:p>
-      <w:pPr>
-        <w:spacing w:line="200" w:lineRule="atLeast"/>
-        <w:rPr>
-          <w:rFonts w:ascii="Times New Roman" w:eastAsia="DFPOP-SB" w:hAnsi="Times New Roman"/>
-          <w:sz w:val="20"/>
-        </w:rPr>
-      </w:pPr>
-      <w:r>
-        <w:rPr>
-          <w:rFonts w:ascii="Times New Roman" w:eastAsia="DFPOP-SB" w:hAnsi="Times New Roman"/>
-          <w:sz w:val="20"/>
-        </w:rPr>
-        <w:t xml:space="preserve">    </w:t>
-      </w:r>
-      <w:r>
-        <w:rPr>
-          <w:rFonts w:ascii="Times New Roman" w:eastAsia="DFPOP-SB" w:hAnsi="Times New Roman"/>
-          <w:sz w:val="20"/>
-        </w:rPr>
-        <w:t xml:space="preserve">You should </w:t>
-      </w:r>
-      <w:proofErr w:type="gramStart"/>
-      <w:r>
-        <w:rPr>
-          <w:rFonts w:ascii="Times New Roman" w:eastAsia="DFPOP-SB" w:hAnsi="Times New Roman"/>
-          <w:sz w:val="20"/>
-        </w:rPr>
-        <w:t>left</w:t>
-      </w:r>
-      <w:proofErr w:type="gramEnd"/>
-      <w:r>
-        <w:rPr>
-          <w:rFonts w:ascii="Times New Roman" w:eastAsia="DFPOP-SB" w:hAnsi="Times New Roman"/>
-          <w:sz w:val="20"/>
-        </w:rPr>
-        <w:t xml:space="preserve">- and right-justify your columns. Use automatic </w:t>
-      </w:r>
-      <w:proofErr w:type="gramStart"/>
-      <w:r>
-        <w:rPr>
-          <w:rFonts w:ascii="Times New Roman" w:eastAsia="DFPOP-SB" w:hAnsi="Times New Roman"/>
-          <w:sz w:val="20"/>
-        </w:rPr>
-        <w:t>hyphenation</w:t>
+        <w:t>onding reference number in square brackets as shown at the end of this sentence</w:t>
       </w:r>
       <w:r>
         <w:rPr>
           <w:rFonts w:ascii="Times New Roman" w:eastAsia="DFPOP-SB" w:hAnsi="Times New Roman" w:hint="eastAsia"/>
           <w:sz w:val="20"/>
         </w:rPr>
+        <w:t xml:space="preserve"> </w:t>
+      </w:r>
+      <w:r>
+        <w:rPr>
+          <w:rFonts w:ascii="Times New Roman" w:eastAsia="DFPOP-SB" w:hAnsi="Times New Roman"/>
+          <w:sz w:val="20"/>
+        </w:rPr>
+        <w:t>[1]. Number the citations consecutively. The sentence punctuation follows the brackets. Do not use “Ref. [3]” or “reference [3]” except at the beginning of a sentence.</w:t>
+      </w:r>
+    </w:p>
+    <w:p>
+      <w:pPr>
+        <w:spacing w:line="200" w:lineRule="atLeast"/>
+        <w:ind w:firstLine="180"/>
+        <w:rPr>
+          <w:rFonts w:ascii="Times New Roman" w:eastAsia="DFPOP-SB" w:hAnsi="Times New Roman"/>
+          <w:sz w:val="20"/>
+        </w:rPr>
+      </w:pPr>
+      <w:r>
+        <w:rPr>
+          <w:rFonts w:ascii="Times New Roman" w:eastAsia="DFPOP-SB" w:hAnsi="Times New Roman"/>
+          <w:sz w:val="20"/>
+        </w:rPr>
+        <w:t>Number footnotes separately in superscripts. Place the actual footnote at the bottom of the column in which it is cited. Do not put footnotes in the reference list.</w:t>
+      </w:r>
+    </w:p>
+    <w:p>
+      <w:pPr>
+        <w:spacing w:line="200" w:lineRule="atLeast"/>
+        <w:ind w:firstLine="180"/>
+        <w:rPr>
+          <w:rFonts w:ascii="Times New Roman" w:eastAsia="DFPOP-SB" w:hAnsi="Times New Roman"/>
+          <w:sz w:val="20"/>
+        </w:rPr>
+      </w:pPr>
+      <w:r>
+        <w:rPr>
+          <w:rFonts w:ascii="Times New Roman" w:eastAsia="DFPOP-SB" w:hAnsi="Times New Roman"/>
+          <w:sz w:val="20"/>
+        </w:rPr>
+        <w:t xml:space="preserve">Give all authors’ names; do not use “et al” unless there are </w:t>
+      </w:r>
+      <w:r>
+        <w:rPr>
+          <w:rFonts w:ascii="Times New Roman" w:eastAsia="DFPOP-SB" w:hAnsi="Times New Roman"/>
+          <w:sz w:val="20"/>
+        </w:rPr>
+        <w:t xml:space="preserve">three </w:t>
+      </w:r>
+      <w:r>
+        <w:rPr>
+          <w:rFonts w:ascii="Times New Roman" w:eastAsia="DFPOP-SB" w:hAnsi="Times New Roman"/>
+          <w:sz w:val="20"/>
+        </w:rPr>
+        <w:t>authors or more.  Papers that have not been published, even if they have been submitted for publication, should be cited as “unpublished”</w:t>
+      </w:r>
+      <w:r>
+        <w:rPr>
+          <w:rFonts w:ascii="Times New Roman" w:eastAsia="DFPOP-SB" w:hAnsi="Times New Roman" w:hint="eastAsia"/>
+          <w:sz w:val="20"/>
+        </w:rPr>
+        <w:t xml:space="preserve"> </w:t>
+      </w:r>
+      <w:r>
+        <w:rPr>
+          <w:rFonts w:ascii="Times New Roman" w:eastAsia="DFPOP-SB" w:hAnsi="Times New Roman"/>
+          <w:sz w:val="20"/>
+        </w:rPr>
+        <w:t>[4]. Papers that have been accepted for publication should be cited as “in press”</w:t>
+      </w:r>
+      <w:r>
+        <w:rPr>
+          <w:rFonts w:ascii="Times New Roman" w:eastAsia="DFPOP-SB" w:hAnsi="Times New Roman" w:hint="eastAsia"/>
+          <w:sz w:val="20"/>
+        </w:rPr>
+        <w:t xml:space="preserve"> </w:t>
+      </w:r>
+      <w:r>
+        <w:rPr>
+          <w:rFonts w:ascii="Times New Roman" w:eastAsia="DFPOP-SB" w:hAnsi="Times New Roman"/>
+          <w:sz w:val="20"/>
+        </w:rPr>
+        <w:t xml:space="preserve">[5]. </w:t>
+      </w:r>
+    </w:p>
+    <w:p>
+      <w:pPr>
+        <w:spacing w:line="200" w:lineRule="atLeast"/>
+        <w:ind w:firstLine="180"/>
+        <w:rPr>
+          <w:rFonts w:ascii="Times New Roman" w:eastAsia="DFPOP-SB" w:hAnsi="Times New Roman"/>
+          <w:sz w:val="20"/>
+        </w:rPr>
+      </w:pPr>
+      <w:r>
+        <w:rPr>
+          <w:rFonts w:ascii="Times New Roman" w:eastAsia="DFPOP-SB" w:hAnsi="Times New Roman"/>
+          <w:sz w:val="20"/>
+        </w:rPr>
+        <w:t>For papers published in translated journals, please give the English citation first, followed by the original foreign-language citations [6].</w:t>
+      </w:r>
+    </w:p>
+    <w:p>
+      <w:pPr>
+        <w:spacing w:line="200" w:lineRule="atLeast"/>
+        <w:rPr>
+          <w:rFonts w:ascii="Times New Roman" w:eastAsia="DFPOP-SB" w:hAnsi="Times New Roman"/>
+          <w:sz w:val="20"/>
+        </w:rPr>
+      </w:pPr>
+    </w:p>
+    <w:p>
+      <w:pPr>
+        <w:spacing w:line="200" w:lineRule="atLeast"/>
+        <w:rPr>
+          <w:rFonts w:ascii="Times New Roman" w:eastAsia="DFPOP-SB" w:hAnsi="Times New Roman"/>
+          <w:sz w:val="20"/>
+        </w:rPr>
+      </w:pPr>
+      <w:r>
+        <w:rPr>
+          <w:rFonts w:ascii="Times New Roman" w:eastAsia="DFPOP-SB" w:hAnsi="Times New Roman"/>
+          <w:i/>
+          <w:sz w:val="20"/>
+        </w:rPr>
+        <w:t>B. Abbreviations and Acronyms</w:t>
+      </w:r>
+    </w:p>
+    <w:p>
+      <w:pPr>
+        <w:spacing w:line="200" w:lineRule="atLeast"/>
+        <w:ind w:firstLine="180"/>
+        <w:rPr>
+          <w:rFonts w:ascii="Times New Roman" w:eastAsia="DFPOP-SB" w:hAnsi="Times New Roman"/>
+          <w:sz w:val="20"/>
+        </w:rPr>
+      </w:pPr>
+      <w:r>
+        <w:rPr>
+          <w:rFonts w:ascii="Times New Roman" w:eastAsia="DFPOP-SB" w:hAnsi="Times New Roman"/>
+          <w:sz w:val="20"/>
+        </w:rPr>
+        <w:t>Define abbreviations and acronyms the first time they are used. Acronyms such as MOSFET, ac and dc do not have to be defined. Redefine acronyms when first used in the text</w:t>
+      </w:r>
+      <w:r>
+        <w:rPr>
+          <w:rFonts w:ascii="Times New Roman" w:eastAsia="DFPOP-SB" w:hAnsi="Times New Roman" w:hint="eastAsia"/>
+          <w:sz w:val="20"/>
+        </w:rPr>
         <w:t>,</w:t>
       </w:r>
       <w:r>
@@ -1479,15 +3339,33 @@
           <w:rFonts w:ascii="Times New Roman" w:eastAsia="DFPOP-SB" w:hAnsi="Times New Roman"/>
           <w:sz w:val="20"/>
         </w:rPr>
-        <w:t xml:space="preserve"> if</w:t>
-      </w:r>
-      <w:proofErr w:type="gramEnd"/>
-      <w:r>
-        <w:rPr>
-          <w:rFonts w:ascii="Times New Roman" w:eastAsia="DFPOP-SB" w:hAnsi="Times New Roman"/>
-          <w:sz w:val="20"/>
-        </w:rPr>
-        <w:t xml:space="preserve"> you have it. Don't forget to check spelling.</w:t>
+        <w:t xml:space="preserve"> even if they have been defined in the abstract.</w:t>
+      </w:r>
+    </w:p>
+    <w:p>
+      <w:pPr>
+        <w:spacing w:line="200" w:lineRule="atLeast"/>
+        <w:rPr>
+          <w:rFonts w:ascii="Times New Roman" w:eastAsia="DFPOP-SB" w:hAnsi="Times New Roman"/>
+          <w:sz w:val="20"/>
+        </w:rPr>
+      </w:pPr>
+    </w:p>
+    <w:p>
+      <w:pPr>
+        <w:spacing w:line="200" w:lineRule="atLeast"/>
+        <w:rPr>
+          <w:rFonts w:ascii="Times New Roman" w:eastAsia="DFPOP-SB" w:hAnsi="Times New Roman"/>
+          <w:sz w:val="20"/>
+        </w:rPr>
+      </w:pPr>
+      <w:r>
+        <w:rPr>
+          <w:rFonts w:ascii="Times New Roman" w:eastAsia="DFPOP-SB" w:hAnsi="Times New Roman"/>
+          <w:i/>
+          <w:sz w:val="20"/>
+        </w:rPr>
+        <w:t>C. Equations</w:t>
       </w:r>
     </w:p>
     <w:p>
@@ -1496,260 +3374,21 @@
         <w:ind w:firstLine="180"/>
         <w:rPr>
           <w:rFonts w:ascii="Times New Roman" w:eastAsia="DFPOP-SB" w:hAnsi="Times New Roman"/>
-          <w:b/>
-          <w:sz w:val="20"/>
-        </w:rPr>
-      </w:pPr>
-      <w:r>
-        <w:rPr>
-          <w:rFonts w:ascii="Times New Roman" w:eastAsia="DFPOP-SB" w:hAnsi="Times New Roman"/>
-          <w:sz w:val="20"/>
-        </w:rPr>
-        <w:tab/>
-      </w:r>
-      <w:r>
-        <w:rPr>
-          <w:rFonts w:ascii="Times New Roman" w:eastAsia="DFPOP-SB" w:hAnsi="Times New Roman"/>
-          <w:sz w:val="20"/>
-        </w:rPr>
-        <w:tab/>
-      </w:r>
-      <w:r>
-        <w:rPr>
-          <w:rFonts w:ascii="Times New Roman" w:eastAsia="DFPOP-SB" w:hAnsi="Times New Roman"/>
-          <w:sz w:val="20"/>
-        </w:rPr>
-        <w:tab/>
-      </w:r>
-      <w:r>
-        <w:rPr>
-          <w:rFonts w:ascii="Times New Roman" w:eastAsia="DFPOP-SB" w:hAnsi="Times New Roman"/>
-          <w:sz w:val="20"/>
-        </w:rPr>
-        <w:tab/>
-      </w:r>
-      <w:r>
-        <w:rPr>
-          <w:rFonts w:ascii="Times New Roman" w:eastAsia="DFPOP-SB" w:hAnsi="Times New Roman"/>
-          <w:sz w:val="20"/>
-        </w:rPr>
-        <w:tab/>
-      </w:r>
-      <w:r>
-        <w:rPr>
-          <w:rFonts w:ascii="Times New Roman" w:eastAsia="DFPOP-SB" w:hAnsi="Times New Roman"/>
-          <w:sz w:val="20"/>
-        </w:rPr>
-        <w:tab/>
-      </w:r>
-      <w:r>
-        <w:rPr>
-          <w:rFonts w:ascii="Times New Roman" w:eastAsia="DFPOP-SB" w:hAnsi="Times New Roman"/>
-          <w:sz w:val="20"/>
-        </w:rPr>
-        <w:tab/>
-        <w:t xml:space="preserve">    </w:t>
-      </w:r>
-      <w:r>
-        <w:rPr>
-          <w:rFonts w:ascii="Times New Roman" w:eastAsia="DFPOP-SB" w:hAnsi="Times New Roman"/>
-          <w:b/>
-          <w:sz w:val="20"/>
-        </w:rPr>
-        <w:t>Illustrations</w:t>
-      </w:r>
-    </w:p>
-    <w:p>
-      <w:pPr>
-        <w:spacing w:line="200" w:lineRule="atLeast"/>
-        <w:jc w:val="center"/>
-        <w:rPr>
-          <w:rFonts w:ascii="Times New Roman" w:eastAsia="DFPOP-SB" w:hAnsi="Times New Roman"/>
-          <w:sz w:val="20"/>
-        </w:rPr>
-      </w:pPr>
-    </w:p>
-    <w:p>
-      <w:pPr>
-        <w:spacing w:line="200" w:lineRule="atLeast"/>
-        <w:ind w:firstLine="180"/>
-        <w:rPr>
-          <w:rFonts w:ascii="Times New Roman" w:eastAsia="DFPOP-SB" w:hAnsi="Times New Roman"/>
-          <w:sz w:val="20"/>
-        </w:rPr>
-      </w:pPr>
-      <w:r>
-        <w:rPr>
-          <w:rFonts w:ascii="Times New Roman" w:eastAsia="DFPOP-SB" w:hAnsi="Times New Roman"/>
-          <w:sz w:val="20"/>
-        </w:rPr>
-        <w:t xml:space="preserve">Position figures and tables </w:t>
-      </w:r>
-      <w:r>
-        <w:rPr>
-          <w:rFonts w:ascii="Times New Roman" w:eastAsia="DFPOP-SB" w:hAnsi="Times New Roman"/>
-          <w:sz w:val="20"/>
-        </w:rPr>
-        <w:t>are at the second page</w:t>
+          <w:sz w:val="20"/>
+        </w:rPr>
+      </w:pPr>
+      <w:r>
+        <w:rPr>
+          <w:rFonts w:ascii="Times New Roman" w:eastAsia="DFPOP-SB" w:hAnsi="Times New Roman"/>
+          <w:sz w:val="20"/>
+        </w:rPr>
+        <w:t>Number equations consecutively with equation numbers in parentheses flush with the right margin, as in (1). To make your equations more compact, you may use the solidus (/),</w:t>
       </w:r>
       <w:r>
         <w:rPr>
           <w:rFonts w:ascii="Times New Roman" w:eastAsia="DFPOP-SB" w:hAnsi="Times New Roman" w:hint="eastAsia"/>
           <w:sz w:val="20"/>
         </w:rPr>
-        <w:t>,</w:t>
-      </w:r>
-      <w:r>
-        <w:rPr>
-          <w:rFonts w:ascii="Times New Roman" w:eastAsia="DFPOP-SB" w:hAnsi="Times New Roman"/>
-          <w:sz w:val="20"/>
-        </w:rPr>
-        <w:t xml:space="preserve"> if possible. Large figures and tables may span both columns. Figure captions should be below the figures; table captions should be above the tables. Use the abbreviation (e.g., “Fig. </w:t>
-      </w:r>
-      <w:smartTag w:uri="urn:schemas-microsoft-com:office:smarttags" w:element="chmetcnv">
-        <w:smartTagPr>
-          <w:attr w:name="TCSC" w:val="0"/>
-          <w:attr w:name="NumberType" w:val="1"/>
-          <w:attr w:name="Negative" w:val="False"/>
-          <w:attr w:name="HasSpace" w:val="False"/>
-          <w:attr w:name="SourceValue" w:val="1"/>
-          <w:attr w:name="UnitName" w:val="”"/>
-        </w:smartTagPr>
-        <w:r>
-          <w:rPr>
-            <w:rFonts w:ascii="Times New Roman" w:eastAsia="DFPOP-SB" w:hAnsi="Times New Roman"/>
-            <w:sz w:val="20"/>
-          </w:rPr>
-          <w:t>1”</w:t>
-        </w:r>
-      </w:smartTag>
-      <w:r>
-        <w:rPr>
-          <w:rFonts w:ascii="Times New Roman" w:eastAsia="DFPOP-SB" w:hAnsi="Times New Roman"/>
-          <w:sz w:val="20"/>
-        </w:rPr>
-        <w:t>) even at the beginning of a sentence.</w:t>
-      </w:r>
-    </w:p>
-    <w:p>
-      <w:pPr>
-        <w:spacing w:line="200" w:lineRule="atLeast"/>
-        <w:ind w:firstLine="180"/>
-        <w:rPr>
-          <w:rFonts w:ascii="Times New Roman" w:eastAsia="DFPOP-SB" w:hAnsi="Times New Roman"/>
-          <w:sz w:val="20"/>
-        </w:rPr>
-      </w:pPr>
-      <w:r>
-        <w:rPr>
-          <w:rFonts w:ascii="Times New Roman" w:eastAsia="DFPOP-SB" w:hAnsi="Times New Roman"/>
-          <w:sz w:val="20"/>
-        </w:rPr>
-        <w:t xml:space="preserve">All half-tone illustrations (pictures/photographs) should be clear black and white prints. Do not use photocopies. These illustrations should be furnished within the copy. Make certain to include a caption in the paper for the illustration as well as </w:t>
-      </w:r>
-      <w:r>
-        <w:rPr>
-          <w:rFonts w:ascii="Times New Roman" w:eastAsia="DFPOP-SB" w:hAnsi="Times New Roman"/>
-          <w:sz w:val="20"/>
-        </w:rPr>
-        <w:t>to label the illustration on the back.</w:t>
-      </w:r>
-    </w:p>
-    <w:p>
-      <w:pPr>
-        <w:spacing w:line="200" w:lineRule="atLeast"/>
-        <w:jc w:val="center"/>
-        <w:rPr>
-          <w:rFonts w:ascii="Times New Roman" w:eastAsia="DFPOP-SB" w:hAnsi="Times New Roman"/>
-          <w:b/>
-          <w:sz w:val="20"/>
-        </w:rPr>
-      </w:pPr>
-    </w:p>
-    <w:p>
-      <w:pPr>
-        <w:spacing w:line="200" w:lineRule="atLeast"/>
-        <w:jc w:val="center"/>
-        <w:rPr>
-          <w:rFonts w:ascii="Times New Roman" w:eastAsia="DFPOP-SB" w:hAnsi="Times New Roman"/>
-          <w:b/>
-          <w:sz w:val="20"/>
-        </w:rPr>
-      </w:pPr>
-      <w:r>
-        <w:rPr>
-          <w:rFonts w:ascii="Times New Roman" w:eastAsia="DFPOP-SB" w:hAnsi="Times New Roman"/>
-          <w:b/>
-          <w:sz w:val="20"/>
-        </w:rPr>
-        <w:t>Helpful Hints</w:t>
-      </w:r>
-    </w:p>
-    <w:p>
-      <w:pPr>
-        <w:spacing w:line="200" w:lineRule="atLeast"/>
-        <w:jc w:val="center"/>
-        <w:rPr>
-          <w:rFonts w:ascii="Times New Roman" w:eastAsia="DFPOP-SB" w:hAnsi="Times New Roman"/>
-          <w:sz w:val="20"/>
-        </w:rPr>
-      </w:pPr>
-    </w:p>
-    <w:p>
-      <w:pPr>
-        <w:spacing w:line="200" w:lineRule="atLeast"/>
-        <w:rPr>
-          <w:rFonts w:ascii="Times New Roman" w:eastAsia="DFPOP-SB" w:hAnsi="Times New Roman"/>
-          <w:i/>
-          <w:sz w:val="20"/>
-        </w:rPr>
-      </w:pPr>
-      <w:r>
-        <w:rPr>
-          <w:rFonts w:ascii="Times New Roman" w:eastAsia="DFPOP-SB" w:hAnsi="Times New Roman"/>
-          <w:i/>
-          <w:sz w:val="20"/>
-        </w:rPr>
-        <w:t>A. References</w:t>
-      </w:r>
-    </w:p>
-    <w:p>
-      <w:pPr>
-        <w:spacing w:line="200" w:lineRule="atLeast"/>
-        <w:ind w:firstLine="180"/>
-        <w:rPr>
-          <w:rFonts w:ascii="Times New Roman" w:eastAsia="DFPOP-SB" w:hAnsi="Times New Roman"/>
-          <w:sz w:val="20"/>
-        </w:rPr>
-      </w:pPr>
-      <w:r>
-        <w:rPr>
-          <w:rFonts w:ascii="Times New Roman" w:eastAsia="DFPOP-SB" w:hAnsi="Times New Roman"/>
-          <w:sz w:val="20"/>
-        </w:rPr>
-        <w:t>List and number all references at the end of the paper. When referring to them in the text, type the corre</w:t>
-      </w:r>
-      <w:smartTag w:uri="urn:schemas-microsoft-com:office:smarttags" w:element="PersonName">
-        <w:r>
-          <w:rPr>
-            <w:rFonts w:ascii="Times New Roman" w:eastAsia="DFPOP-SB" w:hAnsi="Times New Roman"/>
-            <w:sz w:val="20"/>
-          </w:rPr>
-          <w:t>sp</w:t>
-        </w:r>
-      </w:smartTag>
-      <w:r>
-        <w:rPr>
-          <w:rFonts w:ascii="Times New Roman" w:eastAsia="DFPOP-SB" w:hAnsi="Times New Roman"/>
-          <w:sz w:val="20"/>
-        </w:rPr>
-        <w:t>onding reference number in square brackets as shown at the end of this sentence</w:t>
-      </w:r>
-      <w:r>
-        <w:rPr>
-          <w:rFonts w:ascii="Times New Roman" w:eastAsia="DFPOP-SB" w:hAnsi="Times New Roman" w:hint="eastAsia"/>
-          <w:sz w:val="20"/>
-        </w:rPr>
         <w:t xml:space="preserve"> </w:t>
       </w:r>
       <w:r>
@@ -1757,222 +3396,7 @@
           <w:rFonts w:ascii="Times New Roman" w:eastAsia="DFPOP-SB" w:hAnsi="Times New Roman"/>
           <w:sz w:val="20"/>
         </w:rPr>
-        <w:t>[1]. Number the citations consecutively. The sentence punctuation follows the brackets. Do not use “Ref. [3]” or “reference [3]” except at the beginning of a sentence.</w:t>
-      </w:r>
-    </w:p>
-    <w:p>
-      <w:pPr>
-        <w:spacing w:line="200" w:lineRule="atLeast"/>
-        <w:ind w:firstLine="180"/>
-        <w:rPr>
-          <w:rFonts w:ascii="Times New Roman" w:eastAsia="DFPOP-SB" w:hAnsi="Times New Roman"/>
-          <w:sz w:val="20"/>
-        </w:rPr>
-      </w:pPr>
-      <w:r>
-        <w:rPr>
-          <w:rFonts w:ascii="Times New Roman" w:eastAsia="DFPOP-SB" w:hAnsi="Times New Roman"/>
-          <w:sz w:val="20"/>
-        </w:rPr>
-        <w:t>Number footnotes separately in superscripts. Place the actual footnote at the bottom of the column in which it is cited. Do not put footnotes in the reference list.</w:t>
-      </w:r>
-    </w:p>
-    <w:p>
-      <w:pPr>
-        <w:spacing w:line="200" w:lineRule="atLeast"/>
-        <w:ind w:firstLine="180"/>
-        <w:rPr>
-          <w:rFonts w:ascii="Times New Roman" w:eastAsia="DFPOP-SB" w:hAnsi="Times New Roman"/>
-          <w:sz w:val="20"/>
-        </w:rPr>
-      </w:pPr>
-      <w:r>
-        <w:rPr>
-          <w:rFonts w:ascii="Times New Roman" w:eastAsia="DFPOP-SB" w:hAnsi="Times New Roman"/>
-          <w:sz w:val="20"/>
-        </w:rPr>
-        <w:t xml:space="preserve">Give all authors’ names; do not use “et al” unless there are </w:t>
-      </w:r>
-      <w:r>
-        <w:rPr>
-          <w:rFonts w:ascii="Times New Roman" w:eastAsia="DFPOP-SB" w:hAnsi="Times New Roman"/>
-          <w:sz w:val="20"/>
-        </w:rPr>
-        <w:t xml:space="preserve">three </w:t>
-      </w:r>
-      <w:r>
-        <w:rPr>
-          <w:rFonts w:ascii="Times New Roman" w:eastAsia="DFPOP-SB" w:hAnsi="Times New Roman"/>
-          <w:sz w:val="20"/>
-        </w:rPr>
-        <w:t>authors or more.  Papers that have not been published, even if they have been submitted for publication, should be cited as “unpublished”</w:t>
-      </w:r>
-      <w:r>
-        <w:rPr>
-          <w:rFonts w:ascii="Times New Roman" w:eastAsia="DFPOP-SB" w:hAnsi="Times New Roman" w:hint="eastAsia"/>
-          <w:sz w:val="20"/>
-        </w:rPr>
-        <w:t xml:space="preserve"> </w:t>
-      </w:r>
-      <w:r>
-        <w:rPr>
-          <w:rFonts w:ascii="Times New Roman" w:eastAsia="DFPOP-SB" w:hAnsi="Times New Roman"/>
-          <w:sz w:val="20"/>
-        </w:rPr>
-        <w:t>[4]. Papers that have been accepted for publication should be cited as “in press”</w:t>
-      </w:r>
-      <w:r>
-        <w:rPr>
-          <w:rFonts w:ascii="Times New Roman" w:eastAsia="DFPOP-SB" w:hAnsi="Times New Roman" w:hint="eastAsia"/>
-          <w:sz w:val="20"/>
-        </w:rPr>
-        <w:t xml:space="preserve"> </w:t>
-      </w:r>
-      <w:r>
-        <w:rPr>
-          <w:rFonts w:ascii="Times New Roman" w:eastAsia="DFPOP-SB" w:hAnsi="Times New Roman"/>
-          <w:sz w:val="20"/>
-        </w:rPr>
-        <w:t xml:space="preserve">[5]. </w:t>
-      </w:r>
-    </w:p>
-    <w:p>
-      <w:pPr>
-        <w:spacing w:line="200" w:lineRule="atLeast"/>
-        <w:ind w:firstLine="180"/>
-        <w:rPr>
-          <w:rFonts w:ascii="Times New Roman" w:eastAsia="DFPOP-SB" w:hAnsi="Times New Roman"/>
-          <w:sz w:val="20"/>
-        </w:rPr>
-      </w:pPr>
-      <w:r>
-        <w:rPr>
-          <w:rFonts w:ascii="Times New Roman" w:eastAsia="DFPOP-SB" w:hAnsi="Times New Roman"/>
-          <w:sz w:val="20"/>
-        </w:rPr>
-        <w:t>For papers published in translated journals, please give the English citation first, followed by the original foreign-language citations [6].</w:t>
-      </w:r>
-    </w:p>
-    <w:p>
-      <w:pPr>
-        <w:spacing w:line="200" w:lineRule="atLeast"/>
-        <w:rPr>
-          <w:rFonts w:ascii="Times New Roman" w:eastAsia="DFPOP-SB" w:hAnsi="Times New Roman"/>
-          <w:sz w:val="20"/>
-        </w:rPr>
-      </w:pPr>
-    </w:p>
-    <w:p>
-      <w:pPr>
-        <w:spacing w:line="200" w:lineRule="atLeast"/>
-        <w:rPr>
-          <w:rFonts w:ascii="Times New Roman" w:eastAsia="DFPOP-SB" w:hAnsi="Times New Roman"/>
-          <w:sz w:val="20"/>
-        </w:rPr>
-      </w:pPr>
-      <w:r>
-        <w:rPr>
-          <w:rFonts w:ascii="Times New Roman" w:eastAsia="DFPOP-SB" w:hAnsi="Times New Roman"/>
-          <w:i/>
-          <w:sz w:val="20"/>
-        </w:rPr>
-        <w:t>B. Abbreviations and Acronyms</w:t>
-      </w:r>
-    </w:p>
-    <w:p>
-      <w:pPr>
-        <w:spacing w:line="200" w:lineRule="atLeast"/>
-        <w:ind w:firstLine="180"/>
-        <w:rPr>
-          <w:rFonts w:ascii="Times New Roman" w:eastAsia="DFPOP-SB" w:hAnsi="Times New Roman"/>
-          <w:sz w:val="20"/>
-        </w:rPr>
-      </w:pPr>
-      <w:r>
-        <w:rPr>
-          <w:rFonts w:ascii="Times New Roman" w:eastAsia="DFPOP-SB" w:hAnsi="Times New Roman"/>
-          <w:sz w:val="20"/>
-        </w:rPr>
-        <w:t>Define abbreviations and acronyms the first time they are used. Acronyms such as MOSFET, ac and dc do not have to be defined. Redefine acronyms when first used in the text</w:t>
-      </w:r>
-      <w:r>
-        <w:rPr>
-          <w:rFonts w:ascii="Times New Roman" w:eastAsia="DFPOP-SB" w:hAnsi="Times New Roman" w:hint="eastAsia"/>
-          <w:sz w:val="20"/>
-        </w:rPr>
-        <w:t>,</w:t>
-      </w:r>
-      <w:r>
-        <w:rPr>
-          <w:rFonts w:ascii="Times New Roman" w:eastAsia="DFPOP-SB" w:hAnsi="Times New Roman"/>
-          <w:sz w:val="20"/>
-        </w:rPr>
-        <w:t xml:space="preserve"> even if they have been defined in the abstract.</w:t>
-      </w:r>
-    </w:p>
-    <w:p>
-      <w:pPr>
-        <w:spacing w:line="200" w:lineRule="atLeast"/>
-        <w:rPr>
-          <w:rFonts w:ascii="Times New Roman" w:eastAsia="DFPOP-SB" w:hAnsi="Times New Roman"/>
-          <w:sz w:val="20"/>
-        </w:rPr>
-      </w:pPr>
-    </w:p>
-    <w:p>
-      <w:pPr>
-        <w:spacing w:line="200" w:lineRule="atLeast"/>
-        <w:rPr>
-          <w:rFonts w:ascii="Times New Roman" w:eastAsia="DFPOP-SB" w:hAnsi="Times New Roman"/>
-          <w:sz w:val="20"/>
-        </w:rPr>
-      </w:pPr>
-      <w:r>
-        <w:rPr>
-          <w:rFonts w:ascii="Times New Roman" w:eastAsia="DFPOP-SB" w:hAnsi="Times New Roman"/>
-          <w:i/>
-          <w:sz w:val="20"/>
-        </w:rPr>
-        <w:t>C. Equations</w:t>
-      </w:r>
-    </w:p>
-    <w:p>
-      <w:pPr>
-        <w:spacing w:line="200" w:lineRule="atLeast"/>
-        <w:ind w:firstLine="180"/>
-        <w:rPr>
-          <w:rFonts w:ascii="Times New Roman" w:eastAsia="DFPOP-SB" w:hAnsi="Times New Roman"/>
-          <w:sz w:val="20"/>
-        </w:rPr>
-      </w:pPr>
-      <w:r>
-        <w:rPr>
-          <w:rFonts w:ascii="Times New Roman" w:eastAsia="DFPOP-SB" w:hAnsi="Times New Roman"/>
-          <w:sz w:val="20"/>
-        </w:rPr>
-        <w:t>Number equations consecutively with equation numbers in parentheses flush with the right margin, as in (1). To make your equations more compact, you may use the solidus (/),</w:t>
-      </w:r>
-      <w:r>
-        <w:rPr>
-          <w:rFonts w:ascii="Times New Roman" w:eastAsia="DFPOP-SB" w:hAnsi="Times New Roman" w:hint="eastAsia"/>
-          <w:sz w:val="20"/>
-        </w:rPr>
-        <w:t xml:space="preserve"> </w:t>
-      </w:r>
-      <w:r>
-        <w:rPr>
-          <w:rFonts w:ascii="Times New Roman" w:eastAsia="DFPOP-SB" w:hAnsi="Times New Roman"/>
-          <w:sz w:val="20"/>
-        </w:rPr>
-        <w:t xml:space="preserve">the exp function, or appropriate exponents. Italicize Roman symbols for quantities and variables, but not Greek symbols. </w:t>
-      </w:r>
-      <w:r>
-        <w:rPr>
-          <w:rFonts w:ascii="Times New Roman" w:eastAsia="DFPOP-SB" w:hAnsi="Times New Roman"/>
-          <w:sz w:val="20"/>
-        </w:rPr>
-        <w:lastRenderedPageBreak/>
-        <w:t xml:space="preserve">Use a long dash rather than a hyphen for a minus sign. Use parentheses to avoid ambiguities in denominators. Punctuate </w:t>
+        <w:t xml:space="preserve">the exp function, or appropriate exponents. Italicize Roman symbols for quantities and variables, but not Greek symbols. Use a long dash rather than a hyphen for a minus sign. Use parentheses to avoid ambiguities in denominators. Punctuate </w:t>
       </w:r>
       <w:r>
         <w:rPr>
@@ -2043,10 +3467,10 @@
             <v:path o:extrusionok="f" gradientshapeok="t" o:connecttype="rect"/>
             <o:lock v:ext="edit" aspectratio="t"/>
           </v:shapetype>
-          <v:shape id="_x0000_i1025" type="#_x0000_t75" style="width:162.45pt;height:28.2pt" o:ole="">
+          <v:shape id="_x0000_i1025" type="#_x0000_t75" style="width:162.75pt;height:28.5pt" o:ole="">
             <v:imagedata r:id="rId8" o:title=""/>
           </v:shape>
-          <o:OLEObject Type="Embed" ProgID="Equation.2" ShapeID="_x0000_i1025" DrawAspect="Content" ObjectID="_1719428553" r:id="rId9"/>
+          <o:OLEObject Type="Embed" ProgID="Equation.2" ShapeID="_x0000_i1025" DrawAspect="Content" ObjectID="_1719521784" r:id="rId9"/>
         </w:object>
       </w:r>
       <w:r>
@@ -2063,10 +3487,10 @@
           <w:sz w:val="18"/>
         </w:rPr>
         <w:object w:dxaOrig="2920" w:dyaOrig="560" w14:anchorId="0CB46267">
-          <v:shape id="_x0000_i1026" type="#_x0000_t75" style="width:223.5pt;height:28.2pt" o:ole="">
+          <v:shape id="_x0000_i1026" type="#_x0000_t75" style="width:223.5pt;height:28.5pt" o:ole="">
             <v:imagedata r:id="rId10" o:title=""/>
           </v:shape>
-          <o:OLEObject Type="Embed" ProgID="Equation.2" ShapeID="_x0000_i1026" DrawAspect="Content" ObjectID="_1719428554" r:id="rId11"/>
+          <o:OLEObject Type="Embed" ProgID="Equation.2" ShapeID="_x0000_i1026" DrawAspect="Content" ObjectID="_1719521785" r:id="rId11"/>
         </w:object>
       </w:r>
       <w:r>
@@ -3337,8 +4761,8 @@
         </w:rPr>
         <w:t xml:space="preserve">, 3rd ed., Vol. 2, </w:t>
       </w:r>
-      <w:smartTag w:uri="urn:schemas-microsoft-com:office:smarttags" w:element="place">
-        <w:smartTag w:uri="urn:schemas-microsoft-com:office:smarttags" w:element="City">
+      <w:smartTag w:uri="urn:schemas-microsoft-com:office:smarttags" w:element="City">
+        <w:smartTag w:uri="urn:schemas-microsoft-com:office:smarttags" w:element="place">
           <w:r>
             <w:rPr>
               <w:rFonts w:ascii="Times New Roman" w:eastAsia="DFPOP-SB" w:hAnsi="Times New Roman"/>
@@ -3436,8 +4860,8 @@
         </w:rPr>
         <w:t xml:space="preserve">, Eds., </w:t>
       </w:r>
-      <w:smartTag w:uri="urn:schemas-microsoft-com:office:smarttags" w:element="place">
-        <w:smartTag w:uri="urn:schemas-microsoft-com:office:smarttags" w:element="State">
+      <w:smartTag w:uri="urn:schemas-microsoft-com:office:smarttags" w:element="State">
+        <w:smartTag w:uri="urn:schemas-microsoft-com:office:smarttags" w:element="place">
           <w:r>
             <w:rPr>
               <w:rFonts w:ascii="Times New Roman" w:eastAsia="DFPOP-SB" w:hAnsi="Times New Roman"/>
@@ -3561,8 +4985,8 @@
         </w:rPr>
         <w:t xml:space="preserve">. </w:t>
       </w:r>
-      <w:smartTag w:uri="urn:schemas-microsoft-com:office:smarttags" w:element="country-region">
-        <w:smartTag w:uri="urn:schemas-microsoft-com:office:smarttags" w:element="place">
+      <w:smartTag w:uri="urn:schemas-microsoft-com:office:smarttags" w:element="place">
+        <w:smartTag w:uri="urn:schemas-microsoft-com:office:smarttags" w:element="country-region">
           <w:r>
             <w:rPr>
               <w:rFonts w:ascii="Times New Roman" w:eastAsia="DFPOP-SB" w:hAnsi="Times New Roman"/>
@@ -3606,8 +5030,8 @@
         </w:rPr>
         <w:t xml:space="preserve">. </w:t>
       </w:r>
-      <w:smartTag w:uri="urn:schemas-microsoft-com:office:smarttags" w:element="place">
-        <w:smartTag w:uri="urn:schemas-microsoft-com:office:smarttags" w:element="country-region">
+      <w:smartTag w:uri="urn:schemas-microsoft-com:office:smarttags" w:element="country-region">
+        <w:smartTag w:uri="urn:schemas-microsoft-com:office:smarttags" w:element="place">
           <w:r>
             <w:rPr>
               <w:rFonts w:ascii="Times New Roman" w:eastAsia="DFPOP-SB" w:hAnsi="Times New Roman"/>

</xml_diff>